<commit_message>
Updated Slides and material for First 4 weeks
</commit_message>
<xml_diff>
--- a/1_Syllabus/Sommer_23_Seminarplan.docx
+++ b/1_Syllabus/Sommer_23_Seminarplan.docx
@@ -135,6 +135,7 @@
           <w:szCs w:val="24"/>
         </w:rPr>
       </w:pPr>
+      <w:proofErr w:type="spellStart"/>
       <w:r>
         <w:rPr>
           <w:rFonts w:ascii="Times New Roman" w:hAnsi="Times New Roman"/>
@@ -151,6 +152,7 @@
         </w:rPr>
         <w:t>aße</w:t>
       </w:r>
+      <w:proofErr w:type="spellEnd"/>
       <w:r>
         <w:rPr>
           <w:rFonts w:ascii="Times New Roman" w:hAnsi="Times New Roman"/>
@@ -347,7 +349,35 @@
         <w:rPr>
           <w:lang w:val="de-DE"/>
         </w:rPr>
-        <w:t xml:space="preserve">Ziel dieses Kurses ist, Studierenden in diese Techniken der quantitativen Umfragedatenanalyse einzuführen. Mit Hilfe der Statistiksoftware R werden sowohl einfache Methoden (Visualisierung, deskriptive und inferentielle Statistik) wie komplexere Anwendungen (Paneldatenanalyse, Mehrebenenmodelle) vermittelt. Ein besonderer Fokus des Kurses liegt auf der Analyse von Daten, die im Verlauf der Corona-Pandemie gesammelt wurden. Aber auch die Vorbereitung eigener demoskopischer Projekte und Masterarbeiten können in diesem Kurs ausgearbeitet werden. </w:t>
+        <w:t xml:space="preserve">Ziel dieses Kurses ist, Studierenden in diese Techniken der quantitativen Umfragedatenanalyse einzuführen. Mit Hilfe der Statistiksoftware R werden sowohl einfache Methoden (Visualisierung, deskriptive und </w:t>
+      </w:r>
+      <w:proofErr w:type="spellStart"/>
+      <w:r>
+        <w:rPr>
+          <w:lang w:val="de-DE"/>
+        </w:rPr>
+        <w:t>inferentielle</w:t>
+      </w:r>
+      <w:proofErr w:type="spellEnd"/>
+      <w:r>
+        <w:rPr>
+          <w:lang w:val="de-DE"/>
+        </w:rPr>
+        <w:t xml:space="preserve"> Statistik) wie komplexere Anwendungen (Paneldatenanalyse, </w:t>
+      </w:r>
+      <w:proofErr w:type="spellStart"/>
+      <w:r>
+        <w:rPr>
+          <w:lang w:val="de-DE"/>
+        </w:rPr>
+        <w:t>Mehrebenenmodelle</w:t>
+      </w:r>
+      <w:proofErr w:type="spellEnd"/>
+      <w:r>
+        <w:rPr>
+          <w:lang w:val="de-DE"/>
+        </w:rPr>
+        <w:t xml:space="preserve">) vermittelt. Ein besonderer Fokus des Kurses liegt auf der Analyse von Daten, die im Verlauf der Corona-Pandemie gesammelt wurden. Aber auch die Vorbereitung eigener demoskopischer Projekte und Masterarbeiten können in diesem Kurs ausgearbeitet werden. </w:t>
       </w:r>
     </w:p>
     <w:p>
@@ -1052,67 +1082,39 @@
         <w:t xml:space="preserve"> Problem-Sets </w:t>
       </w:r>
       <w:r>
-        <w:t xml:space="preserve">angeboten. Geben Sie diese bitte </w:t>
-      </w:r>
-      <w:r>
-        <w:rPr>
-          <w:b/>
-          <w:bCs/>
-        </w:rPr>
-        <w:t>bis</w:t>
-      </w:r>
-      <w:r>
-        <w:rPr>
-          <w:b/>
-          <w:bCs/>
-        </w:rPr>
-        <w:t xml:space="preserve"> zum </w:t>
-      </w:r>
-      <w:r>
-        <w:rPr>
-          <w:b/>
-          <w:bCs/>
-        </w:rPr>
-        <w:t>Sontag</w:t>
-      </w:r>
-      <w:r>
-        <w:rPr>
-          <w:b/>
-          <w:bCs/>
-        </w:rPr>
-        <w:t xml:space="preserve"> (</w:t>
-      </w:r>
-      <w:r>
-        <w:rPr>
-          <w:b/>
-          <w:bCs/>
-        </w:rPr>
-        <w:t>23:59 Uhr) vor</w:t>
-      </w:r>
-      <w:r>
-        <w:rPr>
-          <w:b/>
-          <w:bCs/>
-        </w:rPr>
+        <w:t xml:space="preserve">angeboten. </w:t>
+      </w:r>
+      <w:r>
+        <w:rPr>
+          <w:b/>
+          <w:bCs/>
+        </w:rPr>
+        <w:t>Diese Problemsets werden in der dazugehörigen synchronen Sitzung bearbeitet</w:t>
+      </w:r>
+      <w:r>
+        <w:rPr>
+          <w:b/>
+          <w:bCs/>
+        </w:rPr>
+        <w:t>.</w:t>
+      </w:r>
+      <w:r>
         <w:t xml:space="preserve"> </w:t>
       </w:r>
-      <w:r>
-        <w:rPr>
-          <w:b/>
-          <w:bCs/>
-        </w:rPr>
-        <w:t>dem Seminartermin</w:t>
-      </w:r>
-      <w:r>
-        <w:rPr>
-          <w:b/>
-          <w:bCs/>
-        </w:rPr>
-        <w:t xml:space="preserve"> ab.</w:t>
-      </w:r>
-      <w:r>
-        <w:t xml:space="preserve"> </w:t>
-      </w:r>
+    </w:p>
+    <w:p>
+      <w:pPr>
+        <w:pStyle w:val="ListParagraph"/>
+        <w:spacing w:after="120"/>
+        <w:ind w:left="2118"/>
+      </w:pPr>
+    </w:p>
+    <w:p>
+      <w:pPr>
+        <w:pStyle w:val="ListParagraph"/>
+        <w:spacing w:after="120"/>
+        <w:ind w:left="2118"/>
+      </w:pPr>
       <w:r>
         <w:t>Es geht hier explizit nicht darum, dass Sie schon alle Antworten beantworten können</w:t>
       </w:r>
@@ -1613,11 +1615,19 @@
           <w:lang w:val="de-DE"/>
         </w:rPr>
       </w:pPr>
-      <w:r>
-        <w:rPr>
-          <w:lang w:val="de-DE"/>
-        </w:rPr>
-        <w:t xml:space="preserve">Wickham, Hadley. 2016. </w:t>
+      <w:proofErr w:type="spellStart"/>
+      <w:r>
+        <w:rPr>
+          <w:lang w:val="de-DE"/>
+        </w:rPr>
+        <w:t>Wickham</w:t>
+      </w:r>
+      <w:proofErr w:type="spellEnd"/>
+      <w:r>
+        <w:rPr>
+          <w:lang w:val="de-DE"/>
+        </w:rPr>
+        <w:t xml:space="preserve">, Hadley. 2016. </w:t>
       </w:r>
       <w:r>
         <w:rPr>
@@ -1625,13 +1635,63 @@
           <w:iCs/>
           <w:lang w:val="de-DE"/>
         </w:rPr>
-        <w:t>R for Data Science: Import, Tidy, Transform, Visualize, and Model Data</w:t>
-      </w:r>
-      <w:r>
-        <w:rPr>
-          <w:lang w:val="de-DE"/>
-        </w:rPr>
-        <w:t xml:space="preserve">. O’Reily Media. Kostenfrei online </w:t>
+        <w:t xml:space="preserve">R for Data Science: Import, </w:t>
+      </w:r>
+      <w:proofErr w:type="spellStart"/>
+      <w:r>
+        <w:rPr>
+          <w:i/>
+          <w:iCs/>
+          <w:lang w:val="de-DE"/>
+        </w:rPr>
+        <w:t>Tidy</w:t>
+      </w:r>
+      <w:proofErr w:type="spellEnd"/>
+      <w:r>
+        <w:rPr>
+          <w:i/>
+          <w:iCs/>
+          <w:lang w:val="de-DE"/>
+        </w:rPr>
+        <w:t xml:space="preserve">, Transform, </w:t>
+      </w:r>
+      <w:proofErr w:type="spellStart"/>
+      <w:r>
+        <w:rPr>
+          <w:i/>
+          <w:iCs/>
+          <w:lang w:val="de-DE"/>
+        </w:rPr>
+        <w:t>Visualize</w:t>
+      </w:r>
+      <w:proofErr w:type="spellEnd"/>
+      <w:r>
+        <w:rPr>
+          <w:i/>
+          <w:iCs/>
+          <w:lang w:val="de-DE"/>
+        </w:rPr>
+        <w:t>, and Model Data</w:t>
+      </w:r>
+      <w:r>
+        <w:rPr>
+          <w:lang w:val="de-DE"/>
+        </w:rPr>
+        <w:t xml:space="preserve">. </w:t>
+      </w:r>
+      <w:proofErr w:type="spellStart"/>
+      <w:r>
+        <w:rPr>
+          <w:lang w:val="de-DE"/>
+        </w:rPr>
+        <w:t>O’Reily</w:t>
+      </w:r>
+      <w:proofErr w:type="spellEnd"/>
+      <w:r>
+        <w:rPr>
+          <w:lang w:val="de-DE"/>
+        </w:rPr>
+        <w:t xml:space="preserve"> Media. Kostenfrei online </w:t>
       </w:r>
       <w:hyperlink r:id="rId14" w:history="1">
         <w:r>
@@ -1661,7 +1721,21 @@
         <w:rPr>
           <w:lang w:val="de-DE"/>
         </w:rPr>
-        <w:t xml:space="preserve">Healy, Kieran. 2018. </w:t>
+        <w:t xml:space="preserve">Healy, </w:t>
+      </w:r>
+      <w:proofErr w:type="spellStart"/>
+      <w:r>
+        <w:rPr>
+          <w:lang w:val="de-DE"/>
+        </w:rPr>
+        <w:t>Kieran</w:t>
+      </w:r>
+      <w:proofErr w:type="spellEnd"/>
+      <w:r>
+        <w:rPr>
+          <w:lang w:val="de-DE"/>
+        </w:rPr>
+        <w:t xml:space="preserve">. 2018. </w:t>
       </w:r>
       <w:r>
         <w:rPr>
@@ -1669,8 +1743,54 @@
           <w:iCs/>
           <w:lang w:val="de-DE"/>
         </w:rPr>
-        <w:t>Data Visualization - A Practical Introduction</w:t>
-      </w:r>
+        <w:t xml:space="preserve">Data </w:t>
+      </w:r>
+      <w:proofErr w:type="spellStart"/>
+      <w:r>
+        <w:rPr>
+          <w:i/>
+          <w:iCs/>
+          <w:lang w:val="de-DE"/>
+        </w:rPr>
+        <w:t>Visualization</w:t>
+      </w:r>
+      <w:proofErr w:type="spellEnd"/>
+      <w:r>
+        <w:rPr>
+          <w:i/>
+          <w:iCs/>
+          <w:lang w:val="de-DE"/>
+        </w:rPr>
+        <w:t xml:space="preserve"> - A </w:t>
+      </w:r>
+      <w:proofErr w:type="spellStart"/>
+      <w:r>
+        <w:rPr>
+          <w:i/>
+          <w:iCs/>
+          <w:lang w:val="de-DE"/>
+        </w:rPr>
+        <w:t>Practical</w:t>
+      </w:r>
+      <w:proofErr w:type="spellEnd"/>
+      <w:r>
+        <w:rPr>
+          <w:i/>
+          <w:iCs/>
+          <w:lang w:val="de-DE"/>
+        </w:rPr>
+        <w:t xml:space="preserve"> </w:t>
+      </w:r>
+      <w:proofErr w:type="spellStart"/>
+      <w:r>
+        <w:rPr>
+          <w:i/>
+          <w:iCs/>
+          <w:lang w:val="de-DE"/>
+        </w:rPr>
+        <w:t>Introduction</w:t>
+      </w:r>
+      <w:proofErr w:type="spellEnd"/>
       <w:r>
         <w:rPr>
           <w:lang w:val="de-DE"/>
@@ -1707,11 +1827,19 @@
           <w:lang w:val="de-DE"/>
         </w:rPr>
       </w:pPr>
-      <w:r>
-        <w:rPr>
-          <w:lang w:val="de-DE"/>
-        </w:rPr>
-        <w:t xml:space="preserve">Gelman, A., &amp; Hill, J. (2007). </w:t>
+      <w:proofErr w:type="spellStart"/>
+      <w:r>
+        <w:rPr>
+          <w:lang w:val="de-DE"/>
+        </w:rPr>
+        <w:t>Gelman</w:t>
+      </w:r>
+      <w:proofErr w:type="spellEnd"/>
+      <w:r>
+        <w:rPr>
+          <w:lang w:val="de-DE"/>
+        </w:rPr>
+        <w:t xml:space="preserve">, A., &amp; Hill, J. (2007). </w:t>
       </w:r>
       <w:r>
         <w:rPr>
@@ -1719,8 +1847,108 @@
           <w:iCs/>
           <w:lang w:val="de-DE"/>
         </w:rPr>
-        <w:t>Data analysis using regression and multilevel/hierarchical models</w:t>
-      </w:r>
+        <w:t xml:space="preserve">Data </w:t>
+      </w:r>
+      <w:proofErr w:type="spellStart"/>
+      <w:r>
+        <w:rPr>
+          <w:i/>
+          <w:iCs/>
+          <w:lang w:val="de-DE"/>
+        </w:rPr>
+        <w:t>analysis</w:t>
+      </w:r>
+      <w:proofErr w:type="spellEnd"/>
+      <w:r>
+        <w:rPr>
+          <w:i/>
+          <w:iCs/>
+          <w:lang w:val="de-DE"/>
+        </w:rPr>
+        <w:t xml:space="preserve"> </w:t>
+      </w:r>
+      <w:proofErr w:type="spellStart"/>
+      <w:r>
+        <w:rPr>
+          <w:i/>
+          <w:iCs/>
+          <w:lang w:val="de-DE"/>
+        </w:rPr>
+        <w:t>using</w:t>
+      </w:r>
+      <w:proofErr w:type="spellEnd"/>
+      <w:r>
+        <w:rPr>
+          <w:i/>
+          <w:iCs/>
+          <w:lang w:val="de-DE"/>
+        </w:rPr>
+        <w:t xml:space="preserve"> </w:t>
+      </w:r>
+      <w:proofErr w:type="spellStart"/>
+      <w:r>
+        <w:rPr>
+          <w:i/>
+          <w:iCs/>
+          <w:lang w:val="de-DE"/>
+        </w:rPr>
+        <w:t>regression</w:t>
+      </w:r>
+      <w:proofErr w:type="spellEnd"/>
+      <w:r>
+        <w:rPr>
+          <w:i/>
+          <w:iCs/>
+          <w:lang w:val="de-DE"/>
+        </w:rPr>
+        <w:t xml:space="preserve"> and </w:t>
+      </w:r>
+      <w:proofErr w:type="spellStart"/>
+      <w:r>
+        <w:rPr>
+          <w:i/>
+          <w:iCs/>
+          <w:lang w:val="de-DE"/>
+        </w:rPr>
+        <w:t>multilevel</w:t>
+      </w:r>
+      <w:proofErr w:type="spellEnd"/>
+      <w:r>
+        <w:rPr>
+          <w:i/>
+          <w:iCs/>
+          <w:lang w:val="de-DE"/>
+        </w:rPr>
+        <w:t>/</w:t>
+      </w:r>
+      <w:proofErr w:type="spellStart"/>
+      <w:r>
+        <w:rPr>
+          <w:i/>
+          <w:iCs/>
+          <w:lang w:val="de-DE"/>
+        </w:rPr>
+        <w:t>hierarchical</w:t>
+      </w:r>
+      <w:proofErr w:type="spellEnd"/>
+      <w:r>
+        <w:rPr>
+          <w:i/>
+          <w:iCs/>
+          <w:lang w:val="de-DE"/>
+        </w:rPr>
+        <w:t xml:space="preserve"> </w:t>
+      </w:r>
+      <w:proofErr w:type="spellStart"/>
+      <w:r>
+        <w:rPr>
+          <w:i/>
+          <w:iCs/>
+          <w:lang w:val="de-DE"/>
+        </w:rPr>
+        <w:t>models</w:t>
+      </w:r>
+      <w:proofErr w:type="spellEnd"/>
       <w:r>
         <w:rPr>
           <w:lang w:val="de-DE"/>
@@ -2597,11 +2825,47 @@
           <w:lang w:val="de-DE"/>
         </w:rPr>
       </w:pPr>
-      <w:r>
-        <w:rPr>
-          <w:lang w:val="de-DE"/>
-        </w:rPr>
-        <w:t xml:space="preserve">Friedkin, Noah E. “Social Cohesion.” </w:t>
+      <w:proofErr w:type="spellStart"/>
+      <w:r>
+        <w:rPr>
+          <w:lang w:val="de-DE"/>
+        </w:rPr>
+        <w:t>Friedkin</w:t>
+      </w:r>
+      <w:proofErr w:type="spellEnd"/>
+      <w:r>
+        <w:rPr>
+          <w:lang w:val="de-DE"/>
+        </w:rPr>
+        <w:t>, Noah E. “</w:t>
+      </w:r>
+      <w:proofErr w:type="spellStart"/>
+      <w:r>
+        <w:rPr>
+          <w:lang w:val="de-DE"/>
+        </w:rPr>
+        <w:t>Social</w:t>
+      </w:r>
+      <w:proofErr w:type="spellEnd"/>
+      <w:r>
+        <w:rPr>
+          <w:lang w:val="de-DE"/>
+        </w:rPr>
+        <w:t xml:space="preserve"> </w:t>
+      </w:r>
+      <w:proofErr w:type="spellStart"/>
+      <w:r>
+        <w:rPr>
+          <w:lang w:val="de-DE"/>
+        </w:rPr>
+        <w:t>Cohesion</w:t>
+      </w:r>
+      <w:proofErr w:type="spellEnd"/>
+      <w:r>
+        <w:rPr>
+          <w:lang w:val="de-DE"/>
+        </w:rPr>
+        <w:t xml:space="preserve">.” </w:t>
       </w:r>
       <w:r>
         <w:rPr>
@@ -2609,13 +2873,37 @@
           <w:iCs/>
           <w:lang w:val="de-DE"/>
         </w:rPr>
-        <w:t>Annual Review of Sociology</w:t>
-      </w:r>
-      <w:r>
-        <w:rPr>
-          <w:lang w:val="de-DE"/>
-        </w:rPr>
-        <w:t xml:space="preserve"> 30, no. 1 (2004): 409–25. </w:t>
+        <w:t xml:space="preserve">Annual Review of </w:t>
+      </w:r>
+      <w:proofErr w:type="spellStart"/>
+      <w:r>
+        <w:rPr>
+          <w:i/>
+          <w:iCs/>
+          <w:lang w:val="de-DE"/>
+        </w:rPr>
+        <w:t>Sociology</w:t>
+      </w:r>
+      <w:proofErr w:type="spellEnd"/>
+      <w:r>
+        <w:rPr>
+          <w:lang w:val="de-DE"/>
+        </w:rPr>
+        <w:t xml:space="preserve"> 30, </w:t>
+      </w:r>
+      <w:proofErr w:type="spellStart"/>
+      <w:r>
+        <w:rPr>
+          <w:lang w:val="de-DE"/>
+        </w:rPr>
+        <w:t>no</w:t>
+      </w:r>
+      <w:proofErr w:type="spellEnd"/>
+      <w:r>
+        <w:rPr>
+          <w:lang w:val="de-DE"/>
+        </w:rPr>
+        <w:t xml:space="preserve">. 1 (2004): 409–25. </w:t>
       </w:r>
     </w:p>
     <w:p>
@@ -2657,7 +2945,21 @@
         <w:rPr>
           <w:lang w:val="de-DE"/>
         </w:rPr>
-        <w:t xml:space="preserve">Nguyen, Christoph, Kimiko Suda, Sabrina J. Mayer. “Antiasiatischer Rassismus in Deutschland | APuZ.” bpb.de. </w:t>
+        <w:t xml:space="preserve">Nguyen, Christoph, Kimiko Suda, Sabrina J. Mayer. “Antiasiatischer Rassismus in Deutschland | </w:t>
+      </w:r>
+      <w:proofErr w:type="spellStart"/>
+      <w:r>
+        <w:rPr>
+          <w:lang w:val="de-DE"/>
+        </w:rPr>
+        <w:t>APuZ</w:t>
+      </w:r>
+      <w:proofErr w:type="spellEnd"/>
+      <w:r>
+        <w:rPr>
+          <w:lang w:val="de-DE"/>
+        </w:rPr>
+        <w:t xml:space="preserve">.” bpb.de. </w:t>
       </w:r>
       <w:hyperlink r:id="rId20" w:history="1">
         <w:r>
@@ -2719,8 +3021,13 @@
         <w:t>R Sitzung II</w:t>
       </w:r>
       <w:r>
-        <w:t>: Tidyverse</w:t>
-      </w:r>
+        <w:t xml:space="preserve">: </w:t>
+      </w:r>
+      <w:proofErr w:type="spellStart"/>
+      <w:r>
+        <w:t>Tidyverse</w:t>
+      </w:r>
+      <w:proofErr w:type="spellEnd"/>
       <w:r>
         <w:t xml:space="preserve"> </w:t>
       </w:r>
@@ -2856,13 +3163,39 @@
           </w:rPr>
           <w:tab/>
         </w:r>
+        <w:proofErr w:type="spellStart"/>
         <w:r>
           <w:rPr>
             <w:rStyle w:val="Hyperlink"/>
             <w:lang w:val="de-DE"/>
           </w:rPr>
-          <w:t xml:space="preserve">Introduction to the </w:t>
+          <w:t>Introduction</w:t>
         </w:r>
+        <w:proofErr w:type="spellEnd"/>
+        <w:r>
+          <w:rPr>
+            <w:rStyle w:val="Hyperlink"/>
+            <w:lang w:val="de-DE"/>
+          </w:rPr>
+          <w:t xml:space="preserve"> to </w:t>
+        </w:r>
+        <w:proofErr w:type="spellStart"/>
+        <w:r>
+          <w:rPr>
+            <w:rStyle w:val="Hyperlink"/>
+            <w:lang w:val="de-DE"/>
+          </w:rPr>
+          <w:t>the</w:t>
+        </w:r>
+        <w:proofErr w:type="spellEnd"/>
+        <w:r>
+          <w:rPr>
+            <w:rStyle w:val="Hyperlink"/>
+            <w:lang w:val="de-DE"/>
+          </w:rPr>
+          <w:t xml:space="preserve"> </w:t>
+        </w:r>
+        <w:proofErr w:type="spellStart"/>
         <w:r>
           <w:rPr>
             <w:rStyle w:val="Hyperlink"/>
@@ -2875,7 +3208,15 @@
             <w:rStyle w:val="Hyperlink"/>
             <w:lang w:val="de-DE"/>
           </w:rPr>
-          <w:t xml:space="preserve">idyverse </w:t>
+          <w:t>idyverse</w:t>
+        </w:r>
+        <w:proofErr w:type="spellEnd"/>
+        <w:r>
+          <w:rPr>
+            <w:rStyle w:val="Hyperlink"/>
+            <w:lang w:val="de-DE"/>
+          </w:rPr>
+          <w:t xml:space="preserve"> </w:t>
         </w:r>
       </w:hyperlink>
       <w:r>
@@ -3089,12 +3430,69 @@
         <w:tab/>
       </w:r>
       <w:hyperlink r:id="rId23" w:history="1">
+        <w:proofErr w:type="spellStart"/>
         <w:r>
           <w:rPr>
             <w:rStyle w:val="Hyperlink"/>
             <w:lang w:val="de-DE"/>
           </w:rPr>
-          <w:t>Introduction to data visualization with ggplot2</w:t>
+          <w:t>Introduction</w:t>
+        </w:r>
+        <w:proofErr w:type="spellEnd"/>
+        <w:r>
+          <w:rPr>
+            <w:rStyle w:val="Hyperlink"/>
+            <w:lang w:val="de-DE"/>
+          </w:rPr>
+          <w:t xml:space="preserve"> to </w:t>
+        </w:r>
+        <w:proofErr w:type="spellStart"/>
+        <w:r>
+          <w:rPr>
+            <w:rStyle w:val="Hyperlink"/>
+            <w:lang w:val="de-DE"/>
+          </w:rPr>
+          <w:t>data</w:t>
+        </w:r>
+        <w:proofErr w:type="spellEnd"/>
+        <w:r>
+          <w:rPr>
+            <w:rStyle w:val="Hyperlink"/>
+            <w:lang w:val="de-DE"/>
+          </w:rPr>
+          <w:t xml:space="preserve"> </w:t>
+        </w:r>
+        <w:proofErr w:type="spellStart"/>
+        <w:r>
+          <w:rPr>
+            <w:rStyle w:val="Hyperlink"/>
+            <w:lang w:val="de-DE"/>
+          </w:rPr>
+          <w:t>visualization</w:t>
+        </w:r>
+        <w:proofErr w:type="spellEnd"/>
+        <w:r>
+          <w:rPr>
+            <w:rStyle w:val="Hyperlink"/>
+            <w:lang w:val="de-DE"/>
+          </w:rPr>
+          <w:t xml:space="preserve"> </w:t>
+        </w:r>
+        <w:proofErr w:type="spellStart"/>
+        <w:r>
+          <w:rPr>
+            <w:rStyle w:val="Hyperlink"/>
+            <w:lang w:val="de-DE"/>
+          </w:rPr>
+          <w:t>with</w:t>
+        </w:r>
+        <w:proofErr w:type="spellEnd"/>
+        <w:r>
+          <w:rPr>
+            <w:rStyle w:val="Hyperlink"/>
+            <w:lang w:val="de-DE"/>
+          </w:rPr>
+          <w:t xml:space="preserve"> ggplot2</w:t>
         </w:r>
       </w:hyperlink>
       <w:r>
@@ -3134,7 +3532,55 @@
             <w:rStyle w:val="Hyperlink"/>
             <w:lang w:val="de-DE"/>
           </w:rPr>
-          <w:t>Intermediate data visualization with ggplot2</w:t>
+          <w:t xml:space="preserve">Intermediate </w:t>
+        </w:r>
+        <w:proofErr w:type="spellStart"/>
+        <w:r>
+          <w:rPr>
+            <w:rStyle w:val="Hyperlink"/>
+            <w:lang w:val="de-DE"/>
+          </w:rPr>
+          <w:t>data</w:t>
+        </w:r>
+        <w:proofErr w:type="spellEnd"/>
+        <w:r>
+          <w:rPr>
+            <w:rStyle w:val="Hyperlink"/>
+            <w:lang w:val="de-DE"/>
+          </w:rPr>
+          <w:t xml:space="preserve"> </w:t>
+        </w:r>
+        <w:proofErr w:type="spellStart"/>
+        <w:r>
+          <w:rPr>
+            <w:rStyle w:val="Hyperlink"/>
+            <w:lang w:val="de-DE"/>
+          </w:rPr>
+          <w:t>visualization</w:t>
+        </w:r>
+        <w:proofErr w:type="spellEnd"/>
+        <w:r>
+          <w:rPr>
+            <w:rStyle w:val="Hyperlink"/>
+            <w:lang w:val="de-DE"/>
+          </w:rPr>
+          <w:t xml:space="preserve"> </w:t>
+        </w:r>
+        <w:proofErr w:type="spellStart"/>
+        <w:r>
+          <w:rPr>
+            <w:rStyle w:val="Hyperlink"/>
+            <w:lang w:val="de-DE"/>
+          </w:rPr>
+          <w:t>with</w:t>
+        </w:r>
+        <w:proofErr w:type="spellEnd"/>
+        <w:r>
+          <w:rPr>
+            <w:rStyle w:val="Hyperlink"/>
+            <w:lang w:val="de-DE"/>
+          </w:rPr>
+          <w:t xml:space="preserve"> ggplot2</w:t>
         </w:r>
       </w:hyperlink>
     </w:p>
@@ -3148,9 +3594,11 @@
       <w:r>
         <w:t xml:space="preserve"> Anwendung I: Vertrauen in der </w:t>
       </w:r>
+      <w:proofErr w:type="spellStart"/>
       <w:r>
         <w:t>Coronakrise</w:t>
       </w:r>
+      <w:proofErr w:type="spellEnd"/>
       <w:r>
         <w:tab/>
       </w:r>
@@ -3357,7 +3805,7 @@
         <w:rPr>
           <w:lang w:val="de-DE"/>
         </w:rPr>
-        <w:t>Diskussion Problem Set I</w:t>
+        <w:t>Problem Set I</w:t>
       </w:r>
     </w:p>
     <w:p>
@@ -3445,11 +3893,61 @@
           <w:lang w:val="de-DE"/>
         </w:rPr>
       </w:pPr>
-      <w:r>
-        <w:rPr>
-          <w:lang w:val="de-DE"/>
-        </w:rPr>
-        <w:t xml:space="preserve">Kriesi, Hanspeter. “The Implications of the Euro Crisis for Democracy.” </w:t>
+      <w:proofErr w:type="spellStart"/>
+      <w:r>
+        <w:rPr>
+          <w:lang w:val="de-DE"/>
+        </w:rPr>
+        <w:t>Kriesi</w:t>
+      </w:r>
+      <w:proofErr w:type="spellEnd"/>
+      <w:r>
+        <w:rPr>
+          <w:lang w:val="de-DE"/>
+        </w:rPr>
+        <w:t xml:space="preserve">, Hanspeter. “The </w:t>
+      </w:r>
+      <w:proofErr w:type="spellStart"/>
+      <w:r>
+        <w:rPr>
+          <w:lang w:val="de-DE"/>
+        </w:rPr>
+        <w:t>Implications</w:t>
+      </w:r>
+      <w:proofErr w:type="spellEnd"/>
+      <w:r>
+        <w:rPr>
+          <w:lang w:val="de-DE"/>
+        </w:rPr>
+        <w:t xml:space="preserve"> of </w:t>
+      </w:r>
+      <w:proofErr w:type="spellStart"/>
+      <w:r>
+        <w:rPr>
+          <w:lang w:val="de-DE"/>
+        </w:rPr>
+        <w:t>the</w:t>
+      </w:r>
+      <w:proofErr w:type="spellEnd"/>
+      <w:r>
+        <w:rPr>
+          <w:lang w:val="de-DE"/>
+        </w:rPr>
+        <w:t xml:space="preserve"> Euro </w:t>
+      </w:r>
+      <w:proofErr w:type="spellStart"/>
+      <w:r>
+        <w:rPr>
+          <w:lang w:val="de-DE"/>
+        </w:rPr>
+        <w:t>Crisis</w:t>
+      </w:r>
+      <w:proofErr w:type="spellEnd"/>
+      <w:r>
+        <w:rPr>
+          <w:lang w:val="de-DE"/>
+        </w:rPr>
+        <w:t xml:space="preserve"> for Democracy.” </w:t>
       </w:r>
       <w:r>
         <w:rPr>
@@ -3463,7 +3961,35 @@
         <w:rPr>
           <w:lang w:val="de-DE"/>
         </w:rPr>
-        <w:t xml:space="preserve"> 25, no. 1 (January 2, 2018): 59–82. </w:t>
+        <w:t xml:space="preserve"> 25, </w:t>
+      </w:r>
+      <w:proofErr w:type="spellStart"/>
+      <w:r>
+        <w:rPr>
+          <w:lang w:val="de-DE"/>
+        </w:rPr>
+        <w:t>no</w:t>
+      </w:r>
+      <w:proofErr w:type="spellEnd"/>
+      <w:r>
+        <w:rPr>
+          <w:lang w:val="de-DE"/>
+        </w:rPr>
+        <w:t>. 1 (</w:t>
+      </w:r>
+      <w:proofErr w:type="spellStart"/>
+      <w:r>
+        <w:rPr>
+          <w:lang w:val="de-DE"/>
+        </w:rPr>
+        <w:t>January</w:t>
+      </w:r>
+      <w:proofErr w:type="spellEnd"/>
+      <w:r>
+        <w:rPr>
+          <w:lang w:val="de-DE"/>
+        </w:rPr>
+        <w:t xml:space="preserve"> 2, 2018): 59–82. </w:t>
       </w:r>
       <w:hyperlink r:id="rId25" w:history="1">
         <w:r>
@@ -3471,7 +3997,21 @@
             <w:rStyle w:val="Hyperlink"/>
             <w:lang w:val="de-DE"/>
           </w:rPr>
-          <w:t>https://doi.org/10.1080/13501763.2017.1310277</w:t>
+          <w:t>https://doi.org/10.1080/13501763</w:t>
+        </w:r>
+        <w:r>
+          <w:rPr>
+            <w:rStyle w:val="Hyperlink"/>
+            <w:lang w:val="de-DE"/>
+          </w:rPr>
+          <w:t>.</w:t>
+        </w:r>
+        <w:r>
+          <w:rPr>
+            <w:rStyle w:val="Hyperlink"/>
+            <w:lang w:val="de-DE"/>
+          </w:rPr>
+          <w:t>2017.1310277</w:t>
         </w:r>
       </w:hyperlink>
       <w:r>
@@ -3495,25 +4035,183 @@
           <w:lang w:val="de-DE"/>
         </w:rPr>
       </w:pPr>
-      <w:r>
-        <w:rPr>
-          <w:lang w:val="de-DE"/>
-        </w:rPr>
-        <w:t xml:space="preserve">Krumpal, Ivar. “Estimating the Prevalence of Xenophobia and Anti-Semitism in Germany: A Comparison of Randomized Response and Direct Questioning.” </w:t>
-      </w:r>
+      <w:proofErr w:type="spellStart"/>
+      <w:r>
+        <w:rPr>
+          <w:lang w:val="de-DE"/>
+        </w:rPr>
+        <w:t>Krumpal</w:t>
+      </w:r>
+      <w:proofErr w:type="spellEnd"/>
+      <w:r>
+        <w:rPr>
+          <w:lang w:val="de-DE"/>
+        </w:rPr>
+        <w:t>, Ivar. “</w:t>
+      </w:r>
+      <w:proofErr w:type="spellStart"/>
+      <w:r>
+        <w:rPr>
+          <w:lang w:val="de-DE"/>
+        </w:rPr>
+        <w:t>Estimating</w:t>
+      </w:r>
+      <w:proofErr w:type="spellEnd"/>
+      <w:r>
+        <w:rPr>
+          <w:lang w:val="de-DE"/>
+        </w:rPr>
+        <w:t xml:space="preserve"> </w:t>
+      </w:r>
+      <w:proofErr w:type="spellStart"/>
+      <w:r>
+        <w:rPr>
+          <w:lang w:val="de-DE"/>
+        </w:rPr>
+        <w:t>the</w:t>
+      </w:r>
+      <w:proofErr w:type="spellEnd"/>
+      <w:r>
+        <w:rPr>
+          <w:lang w:val="de-DE"/>
+        </w:rPr>
+        <w:t xml:space="preserve"> </w:t>
+      </w:r>
+      <w:proofErr w:type="spellStart"/>
+      <w:r>
+        <w:rPr>
+          <w:lang w:val="de-DE"/>
+        </w:rPr>
+        <w:t>Prevalence</w:t>
+      </w:r>
+      <w:proofErr w:type="spellEnd"/>
+      <w:r>
+        <w:rPr>
+          <w:lang w:val="de-DE"/>
+        </w:rPr>
+        <w:t xml:space="preserve"> of </w:t>
+      </w:r>
+      <w:proofErr w:type="spellStart"/>
+      <w:r>
+        <w:rPr>
+          <w:lang w:val="de-DE"/>
+        </w:rPr>
+        <w:t>Xenophobia</w:t>
+      </w:r>
+      <w:proofErr w:type="spellEnd"/>
+      <w:r>
+        <w:rPr>
+          <w:lang w:val="de-DE"/>
+        </w:rPr>
+        <w:t xml:space="preserve"> and Anti-</w:t>
+      </w:r>
+      <w:proofErr w:type="spellStart"/>
+      <w:r>
+        <w:rPr>
+          <w:lang w:val="de-DE"/>
+        </w:rPr>
+        <w:t>Semitism</w:t>
+      </w:r>
+      <w:proofErr w:type="spellEnd"/>
+      <w:r>
+        <w:rPr>
+          <w:lang w:val="de-DE"/>
+        </w:rPr>
+        <w:t xml:space="preserve"> in Germany: A </w:t>
+      </w:r>
+      <w:proofErr w:type="spellStart"/>
+      <w:r>
+        <w:rPr>
+          <w:lang w:val="de-DE"/>
+        </w:rPr>
+        <w:t>Comparison</w:t>
+      </w:r>
+      <w:proofErr w:type="spellEnd"/>
+      <w:r>
+        <w:rPr>
+          <w:lang w:val="de-DE"/>
+        </w:rPr>
+        <w:t xml:space="preserve"> of </w:t>
+      </w:r>
+      <w:proofErr w:type="spellStart"/>
+      <w:r>
+        <w:rPr>
+          <w:lang w:val="de-DE"/>
+        </w:rPr>
+        <w:t>Randomized</w:t>
+      </w:r>
+      <w:proofErr w:type="spellEnd"/>
+      <w:r>
+        <w:rPr>
+          <w:lang w:val="de-DE"/>
+        </w:rPr>
+        <w:t xml:space="preserve"> Response and </w:t>
+      </w:r>
+      <w:proofErr w:type="spellStart"/>
+      <w:r>
+        <w:rPr>
+          <w:lang w:val="de-DE"/>
+        </w:rPr>
+        <w:t>Direct</w:t>
+      </w:r>
+      <w:proofErr w:type="spellEnd"/>
+      <w:r>
+        <w:rPr>
+          <w:lang w:val="de-DE"/>
+        </w:rPr>
+        <w:t xml:space="preserve"> </w:t>
+      </w:r>
+      <w:proofErr w:type="spellStart"/>
+      <w:r>
+        <w:rPr>
+          <w:lang w:val="de-DE"/>
+        </w:rPr>
+        <w:t>Questioning</w:t>
+      </w:r>
+      <w:proofErr w:type="spellEnd"/>
+      <w:r>
+        <w:rPr>
+          <w:lang w:val="de-DE"/>
+        </w:rPr>
+        <w:t xml:space="preserve">.” </w:t>
+      </w:r>
+      <w:proofErr w:type="spellStart"/>
       <w:r>
         <w:rPr>
           <w:i/>
           <w:iCs/>
           <w:lang w:val="de-DE"/>
         </w:rPr>
-        <w:t>Social Science Research</w:t>
-      </w:r>
-      <w:r>
-        <w:rPr>
-          <w:lang w:val="de-DE"/>
-        </w:rPr>
-        <w:t xml:space="preserve"> 41, no. 6 (November 1, 2012): 1387–1403. </w:t>
+        <w:t>Social</w:t>
+      </w:r>
+      <w:proofErr w:type="spellEnd"/>
+      <w:r>
+        <w:rPr>
+          <w:i/>
+          <w:iCs/>
+          <w:lang w:val="de-DE"/>
+        </w:rPr>
+        <w:t xml:space="preserve"> Science Research</w:t>
+      </w:r>
+      <w:r>
+        <w:rPr>
+          <w:lang w:val="de-DE"/>
+        </w:rPr>
+        <w:t xml:space="preserve"> 41, </w:t>
+      </w:r>
+      <w:proofErr w:type="spellStart"/>
+      <w:r>
+        <w:rPr>
+          <w:lang w:val="de-DE"/>
+        </w:rPr>
+        <w:t>no</w:t>
+      </w:r>
+      <w:proofErr w:type="spellEnd"/>
+      <w:r>
+        <w:rPr>
+          <w:lang w:val="de-DE"/>
+        </w:rPr>
+        <w:t xml:space="preserve">. 6 (November 1, 2012): 1387–1403. </w:t>
       </w:r>
       <w:hyperlink r:id="rId26" w:history="1">
         <w:r>
@@ -3770,7 +4468,257 @@
         </w:rPr>
         <w:tab/>
       </w:r>
+    </w:p>
+    <w:p>
+      <w:pPr>
+        <w:ind w:left="2118" w:hanging="2118"/>
+        <w:rPr>
+          <w:lang w:val="de-DE"/>
+        </w:rPr>
+      </w:pPr>
+    </w:p>
+    <w:p>
+      <w:pPr>
+        <w:ind w:left="706" w:hanging="706"/>
+        <w:rPr>
+          <w:lang w:val="de-DE"/>
+        </w:rPr>
+      </w:pPr>
+      <w:r>
+        <w:rPr>
+          <w:b/>
+          <w:bCs/>
+          <w:lang w:val="de-DE"/>
+        </w:rPr>
+        <w:t>Video:</w:t>
+      </w:r>
+      <w:r>
+        <w:rPr>
+          <w:b/>
+          <w:bCs/>
+          <w:lang w:val="de-DE"/>
+        </w:rPr>
+        <w:tab/>
+      </w:r>
+      <w:r>
+        <w:rPr>
+          <w:lang w:val="de-DE"/>
+        </w:rPr>
+        <w:tab/>
+      </w:r>
+      <w:r>
+        <w:rPr>
+          <w:lang w:val="de-DE"/>
+        </w:rPr>
+        <w:tab/>
+        <w:t xml:space="preserve">Anwendung: Vertrauen in Europa  - </w:t>
+      </w:r>
+      <w:proofErr w:type="spellStart"/>
+      <w:r>
+        <w:rPr>
+          <w:lang w:val="de-DE"/>
+        </w:rPr>
+        <w:t>Bivariate</w:t>
+      </w:r>
+      <w:proofErr w:type="spellEnd"/>
+      <w:r>
+        <w:rPr>
+          <w:lang w:val="de-DE"/>
+        </w:rPr>
+        <w:t xml:space="preserve"> Assoziationen mit </w:t>
+      </w:r>
+    </w:p>
+    <w:p>
+      <w:pPr>
+        <w:ind w:left="1412" w:firstLine="706"/>
+        <w:rPr>
+          <w:lang w:val="de-DE"/>
+        </w:rPr>
+      </w:pPr>
+      <w:r>
+        <w:rPr>
+          <w:lang w:val="de-DE"/>
+        </w:rPr>
+        <w:t xml:space="preserve">Vertrauen </w:t>
+      </w:r>
+      <w:r>
+        <w:rPr>
+          <w:lang w:val="de-DE"/>
+        </w:rPr>
+        <w:t xml:space="preserve"> </w:t>
+      </w:r>
+    </w:p>
+    <w:p>
+      <w:pPr>
+        <w:ind w:left="2118"/>
+        <w:rPr>
+          <w:lang w:val="de-DE"/>
+        </w:rPr>
+      </w:pPr>
+      <w:r>
+        <w:rPr>
+          <w:lang w:val="de-DE"/>
+        </w:rPr>
+        <w:t xml:space="preserve">Anwendung: </w:t>
+      </w:r>
+      <w:r>
+        <w:rPr>
+          <w:lang w:val="de-DE"/>
+        </w:rPr>
+        <w:tab/>
+      </w:r>
+      <w:r>
+        <w:rPr>
+          <w:lang w:val="de-DE"/>
+        </w:rPr>
+        <w:t>Vertrauen in Europa – Multivariate Assoziationen mit Vertrauen?</w:t>
+      </w:r>
+      <w:r>
+        <w:rPr>
+          <w:lang w:val="de-DE"/>
+        </w:rPr>
+        <w:tab/>
+      </w:r>
+      <w:r>
+        <w:rPr>
+          <w:lang w:val="de-DE"/>
+        </w:rPr>
+        <w:tab/>
+      </w:r>
+      <w:r>
+        <w:rPr>
+          <w:lang w:val="de-DE"/>
+        </w:rPr>
+        <w:tab/>
+      </w:r>
+    </w:p>
+    <w:p>
+      <w:pPr>
+        <w:rPr>
+          <w:lang w:val="de-DE"/>
+        </w:rPr>
+      </w:pPr>
+      <w:r>
+        <w:rPr>
+          <w:lang w:val="de-DE"/>
+        </w:rPr>
+        <w:tab/>
+      </w:r>
+      <w:r>
+        <w:rPr>
+          <w:lang w:val="de-DE"/>
+        </w:rPr>
+        <w:tab/>
+      </w:r>
+      <w:r>
+        <w:rPr>
+          <w:lang w:val="de-DE"/>
+        </w:rPr>
+        <w:tab/>
+        <w:t>Anwendung: Vertrauen in Europa – Vertrauen und Wahlverhalten</w:t>
+      </w:r>
+    </w:p>
+    <w:p>
+      <w:pPr>
+        <w:ind w:left="2115" w:hanging="2115"/>
+        <w:rPr>
+          <w:lang w:val="de-DE"/>
+        </w:rPr>
+      </w:pPr>
+      <w:r>
+        <w:rPr>
+          <w:lang w:val="de-DE"/>
+        </w:rPr>
+        <w:tab/>
+      </w:r>
+      <w:r>
+        <w:rPr>
+          <w:lang w:val="de-DE"/>
+        </w:rPr>
+        <w:tab/>
+        <w:t>Anwendung: Vertrauen in Europa  - Interaktion zwischen Faktoren</w:t>
+      </w:r>
+    </w:p>
+    <w:p>
+      <w:pPr>
+        <w:rPr>
+          <w:lang w:val="de-DE"/>
+        </w:rPr>
+      </w:pPr>
+    </w:p>
+    <w:p>
+      <w:pPr>
+        <w:rPr>
+          <w:lang w:val="de-DE"/>
+        </w:rPr>
+      </w:pPr>
+      <w:r>
+        <w:rPr>
+          <w:b/>
+          <w:bCs/>
+          <w:lang w:val="de-DE"/>
+        </w:rPr>
+        <w:t>Sprechstunde:</w:t>
+      </w:r>
+      <w:r>
+        <w:rPr>
+          <w:lang w:val="de-DE"/>
+        </w:rPr>
+        <w:t xml:space="preserve"> </w:t>
+      </w:r>
+      <w:r>
+        <w:rPr>
+          <w:lang w:val="de-DE"/>
+        </w:rPr>
+        <w:tab/>
+        <w:t xml:space="preserve">Bitte </w:t>
+      </w:r>
       <w:hyperlink r:id="rId28" w:history="1">
+        <w:r>
+          <w:rPr>
+            <w:rStyle w:val="Hyperlink"/>
+            <w:lang w:val="de-DE"/>
+          </w:rPr>
+          <w:t>hier</w:t>
+        </w:r>
+      </w:hyperlink>
+      <w:r>
+        <w:rPr>
+          <w:lang w:val="de-DE"/>
+        </w:rPr>
+        <w:t xml:space="preserve"> anmelden.</w:t>
+      </w:r>
+    </w:p>
+    <w:p>
+      <w:pPr>
+        <w:rPr>
+          <w:lang w:val="de-DE"/>
+        </w:rPr>
+      </w:pPr>
+    </w:p>
+    <w:p>
+      <w:pPr>
+        <w:rPr>
+          <w:lang w:val="de-DE"/>
+        </w:rPr>
+      </w:pPr>
+      <w:r>
+        <w:rPr>
+          <w:b/>
+          <w:bCs/>
+          <w:lang w:val="de-DE"/>
+        </w:rPr>
+        <w:t xml:space="preserve">Extra-Datacamp: </w:t>
+      </w:r>
+      <w:r>
+        <w:rPr>
+          <w:b/>
+          <w:bCs/>
+          <w:lang w:val="de-DE"/>
+        </w:rPr>
+        <w:tab/>
+      </w:r>
+      <w:hyperlink r:id="rId29" w:history="1">
         <w:r>
           <w:rPr>
             <w:rStyle w:val="Hyperlink"/>
@@ -3782,209 +4730,12 @@
     </w:p>
     <w:p>
       <w:pPr>
-        <w:ind w:left="2118" w:hanging="2118"/>
-        <w:rPr>
-          <w:lang w:val="de-DE"/>
-        </w:rPr>
-      </w:pPr>
-    </w:p>
-    <w:p>
-      <w:pPr>
-        <w:ind w:left="706" w:hanging="706"/>
-        <w:rPr>
-          <w:lang w:val="de-DE"/>
-        </w:rPr>
-      </w:pPr>
-      <w:r>
-        <w:rPr>
-          <w:b/>
-          <w:bCs/>
-          <w:lang w:val="de-DE"/>
-        </w:rPr>
-        <w:t>Video:</w:t>
-      </w:r>
-      <w:r>
-        <w:rPr>
-          <w:b/>
-          <w:bCs/>
-          <w:lang w:val="de-DE"/>
-        </w:rPr>
-        <w:tab/>
-      </w:r>
-      <w:r>
-        <w:rPr>
-          <w:lang w:val="de-DE"/>
-        </w:rPr>
-        <w:tab/>
-      </w:r>
-      <w:r>
-        <w:rPr>
-          <w:lang w:val="de-DE"/>
-        </w:rPr>
-        <w:tab/>
-        <w:t xml:space="preserve">Anwendung: Vertrauen in Europa  - Bivariate Assoziationen mit </w:t>
-      </w:r>
-    </w:p>
-    <w:p>
-      <w:pPr>
-        <w:ind w:left="1412" w:firstLine="706"/>
-        <w:rPr>
-          <w:lang w:val="de-DE"/>
-        </w:rPr>
-      </w:pPr>
-      <w:r>
-        <w:rPr>
-          <w:lang w:val="de-DE"/>
-        </w:rPr>
-        <w:t xml:space="preserve">Vertrauen </w:t>
-      </w:r>
-      <w:r>
-        <w:rPr>
-          <w:lang w:val="de-DE"/>
-        </w:rPr>
-        <w:t xml:space="preserve"> </w:t>
-      </w:r>
-    </w:p>
-    <w:p>
-      <w:pPr>
-        <w:ind w:left="2118"/>
-        <w:rPr>
-          <w:lang w:val="de-DE"/>
-        </w:rPr>
-      </w:pPr>
-      <w:r>
-        <w:rPr>
-          <w:lang w:val="de-DE"/>
-        </w:rPr>
-        <w:t xml:space="preserve">Anwendung: </w:t>
-      </w:r>
-      <w:r>
-        <w:rPr>
-          <w:lang w:val="de-DE"/>
-        </w:rPr>
-        <w:tab/>
-      </w:r>
-      <w:r>
-        <w:rPr>
-          <w:lang w:val="de-DE"/>
-        </w:rPr>
-        <w:t>Vertrauen in Europa – Multivariate Assoziationen mit Vertrauen?</w:t>
-      </w:r>
-      <w:r>
-        <w:rPr>
-          <w:lang w:val="de-DE"/>
-        </w:rPr>
-        <w:tab/>
-      </w:r>
-      <w:r>
-        <w:rPr>
-          <w:lang w:val="de-DE"/>
-        </w:rPr>
-        <w:tab/>
-      </w:r>
-      <w:r>
-        <w:rPr>
-          <w:lang w:val="de-DE"/>
-        </w:rPr>
-        <w:tab/>
-      </w:r>
-    </w:p>
-    <w:p>
-      <w:pPr>
-        <w:rPr>
-          <w:lang w:val="de-DE"/>
-        </w:rPr>
-      </w:pPr>
-      <w:r>
-        <w:rPr>
-          <w:lang w:val="de-DE"/>
-        </w:rPr>
-        <w:tab/>
-      </w:r>
-      <w:r>
-        <w:rPr>
-          <w:lang w:val="de-DE"/>
-        </w:rPr>
-        <w:tab/>
-      </w:r>
-      <w:r>
-        <w:rPr>
-          <w:lang w:val="de-DE"/>
-        </w:rPr>
-        <w:tab/>
-        <w:t>Anwendung: Vertrauen in Europa – Vertrauen und Wahlverhalten</w:t>
-      </w:r>
-    </w:p>
-    <w:p>
-      <w:pPr>
-        <w:ind w:left="2115" w:hanging="2115"/>
-        <w:rPr>
-          <w:lang w:val="de-DE"/>
-        </w:rPr>
-      </w:pPr>
-      <w:r>
-        <w:rPr>
-          <w:lang w:val="de-DE"/>
-        </w:rPr>
-        <w:tab/>
-      </w:r>
-      <w:r>
-        <w:rPr>
-          <w:lang w:val="de-DE"/>
-        </w:rPr>
-        <w:tab/>
-        <w:t>Anwendung: Vertrauen in Europa  - Interaktion zwischen Faktoren</w:t>
-      </w:r>
-    </w:p>
-    <w:p>
-      <w:pPr>
-        <w:rPr>
-          <w:lang w:val="de-DE"/>
-        </w:rPr>
-      </w:pPr>
-    </w:p>
-    <w:p>
-      <w:pPr>
-        <w:rPr>
-          <w:lang w:val="de-DE"/>
-        </w:rPr>
-      </w:pPr>
-      <w:r>
-        <w:rPr>
-          <w:b/>
-          <w:bCs/>
-          <w:lang w:val="de-DE"/>
-        </w:rPr>
-        <w:t>Sprechstunde:</w:t>
-      </w:r>
-      <w:r>
-        <w:rPr>
-          <w:lang w:val="de-DE"/>
-        </w:rPr>
-        <w:t xml:space="preserve"> </w:t>
-      </w:r>
-      <w:r>
-        <w:rPr>
-          <w:lang w:val="de-DE"/>
-        </w:rPr>
-        <w:tab/>
-        <w:t xml:space="preserve">Bitte </w:t>
-      </w:r>
-      <w:hyperlink r:id="rId29" w:history="1">
-        <w:r>
-          <w:rPr>
-            <w:rStyle w:val="Hyperlink"/>
-            <w:lang w:val="de-DE"/>
-          </w:rPr>
-          <w:t>hier</w:t>
-        </w:r>
-      </w:hyperlink>
-      <w:r>
-        <w:rPr>
-          <w:lang w:val="de-DE"/>
-        </w:rPr>
-        <w:t xml:space="preserve"> anmelden.</w:t>
-      </w:r>
+        <w:rPr>
+          <w:b/>
+          <w:bCs/>
+          <w:lang w:val="de-DE"/>
+        </w:rPr>
+      </w:pPr>
     </w:p>
     <w:p>
       <w:pPr>
@@ -4030,11 +4781,75 @@
           <w:lang w:val="de-DE"/>
         </w:rPr>
       </w:pPr>
-      <w:r>
-        <w:rPr>
-          <w:lang w:val="de-DE"/>
-        </w:rPr>
-        <w:t>Brambor, Thomas, et al. “Understanding Interaction Models: Improving Empirical Analyses.” Political Analysis, vol. 14, no. 1, 2006, pp. 63–82. JSTOR, www.jstor.org/stable/25791835</w:t>
+      <w:proofErr w:type="spellStart"/>
+      <w:r>
+        <w:rPr>
+          <w:lang w:val="de-DE"/>
+        </w:rPr>
+        <w:t>Brambor</w:t>
+      </w:r>
+      <w:proofErr w:type="spellEnd"/>
+      <w:r>
+        <w:rPr>
+          <w:lang w:val="de-DE"/>
+        </w:rPr>
+        <w:t xml:space="preserve">, Thomas, et al. “Understanding Interaction Models: </w:t>
+      </w:r>
+      <w:proofErr w:type="spellStart"/>
+      <w:r>
+        <w:rPr>
+          <w:lang w:val="de-DE"/>
+        </w:rPr>
+        <w:t>Improving</w:t>
+      </w:r>
+      <w:proofErr w:type="spellEnd"/>
+      <w:r>
+        <w:rPr>
+          <w:lang w:val="de-DE"/>
+        </w:rPr>
+        <w:t xml:space="preserve"> </w:t>
+      </w:r>
+      <w:proofErr w:type="spellStart"/>
+      <w:r>
+        <w:rPr>
+          <w:lang w:val="de-DE"/>
+        </w:rPr>
+        <w:t>Empirical</w:t>
+      </w:r>
+      <w:proofErr w:type="spellEnd"/>
+      <w:r>
+        <w:rPr>
+          <w:lang w:val="de-DE"/>
+        </w:rPr>
+        <w:t xml:space="preserve"> </w:t>
+      </w:r>
+      <w:proofErr w:type="spellStart"/>
+      <w:r>
+        <w:rPr>
+          <w:lang w:val="de-DE"/>
+        </w:rPr>
+        <w:t>Analyses</w:t>
+      </w:r>
+      <w:proofErr w:type="spellEnd"/>
+      <w:r>
+        <w:rPr>
+          <w:lang w:val="de-DE"/>
+        </w:rPr>
+        <w:t xml:space="preserve">.” Political Analysis, vol. 14, </w:t>
+      </w:r>
+      <w:proofErr w:type="spellStart"/>
+      <w:r>
+        <w:rPr>
+          <w:lang w:val="de-DE"/>
+        </w:rPr>
+        <w:t>no</w:t>
+      </w:r>
+      <w:proofErr w:type="spellEnd"/>
+      <w:r>
+        <w:rPr>
+          <w:lang w:val="de-DE"/>
+        </w:rPr>
+        <w:t>. 1, 2006, pp. 63–82. JSTOR, www.jstor.org/stable/25791835</w:t>
       </w:r>
     </w:p>
     <w:p>
@@ -4069,9 +4884,11 @@
       <w:r>
         <w:t xml:space="preserve">Vertrauen in der </w:t>
       </w:r>
+      <w:proofErr w:type="spellStart"/>
       <w:r>
         <w:t>Coronakrise</w:t>
       </w:r>
+      <w:proofErr w:type="spellEnd"/>
       <w:r>
         <w:t xml:space="preserve"> (synchron)</w:t>
       </w:r>
@@ -4183,8 +5000,16 @@
         <w:rPr>
           <w:lang w:val="de-DE"/>
         </w:rPr>
-        <w:t>soziale Kohäsion in Deutschland während der Coronapandemie</w:t>
-      </w:r>
+        <w:t xml:space="preserve">soziale Kohäsion in Deutschland während der </w:t>
+      </w:r>
+      <w:proofErr w:type="spellStart"/>
+      <w:r>
+        <w:rPr>
+          <w:lang w:val="de-DE"/>
+        </w:rPr>
+        <w:t>Coronapandemie</w:t>
+      </w:r>
+      <w:proofErr w:type="spellEnd"/>
       <w:r>
         <w:rPr>
           <w:lang w:val="de-DE"/>
@@ -4365,7 +5190,21 @@
           <w:lang w:val="de-DE"/>
         </w:rPr>
         <w:tab/>
-        <w:t xml:space="preserve">Diskussion: Korrelate der Kohäsion in der Coronakrise </w:t>
+        <w:t xml:space="preserve">Diskussion: Korrelate der Kohäsion in der </w:t>
+      </w:r>
+      <w:proofErr w:type="spellStart"/>
+      <w:r>
+        <w:rPr>
+          <w:lang w:val="de-DE"/>
+        </w:rPr>
+        <w:t>Coronakrise</w:t>
+      </w:r>
+      <w:proofErr w:type="spellEnd"/>
+      <w:r>
+        <w:rPr>
+          <w:lang w:val="de-DE"/>
+        </w:rPr>
+        <w:t xml:space="preserve"> </w:t>
       </w:r>
     </w:p>
     <w:p>
@@ -4423,11 +5262,131 @@
           <w:lang w:val="de-DE"/>
         </w:rPr>
       </w:pPr>
-      <w:r>
-        <w:rPr>
-          <w:lang w:val="de-DE"/>
-        </w:rPr>
-        <w:t xml:space="preserve">Nannestad, Peter. “What Have We Learned About Generalized Trust, If Anything?” </w:t>
+      <w:proofErr w:type="spellStart"/>
+      <w:r>
+        <w:rPr>
+          <w:lang w:val="de-DE"/>
+        </w:rPr>
+        <w:t>Nannestad</w:t>
+      </w:r>
+      <w:proofErr w:type="spellEnd"/>
+      <w:r>
+        <w:rPr>
+          <w:lang w:val="de-DE"/>
+        </w:rPr>
+        <w:t>, Peter. “</w:t>
+      </w:r>
+      <w:proofErr w:type="spellStart"/>
+      <w:r>
+        <w:rPr>
+          <w:lang w:val="de-DE"/>
+        </w:rPr>
+        <w:t>What</w:t>
+      </w:r>
+      <w:proofErr w:type="spellEnd"/>
+      <w:r>
+        <w:rPr>
+          <w:lang w:val="de-DE"/>
+        </w:rPr>
+        <w:t xml:space="preserve"> </w:t>
+      </w:r>
+      <w:proofErr w:type="spellStart"/>
+      <w:r>
+        <w:rPr>
+          <w:lang w:val="de-DE"/>
+        </w:rPr>
+        <w:t>Have</w:t>
+      </w:r>
+      <w:proofErr w:type="spellEnd"/>
+      <w:r>
+        <w:rPr>
+          <w:lang w:val="de-DE"/>
+        </w:rPr>
+        <w:t xml:space="preserve"> </w:t>
+      </w:r>
+      <w:proofErr w:type="spellStart"/>
+      <w:r>
+        <w:rPr>
+          <w:lang w:val="de-DE"/>
+        </w:rPr>
+        <w:t>We</w:t>
+      </w:r>
+      <w:proofErr w:type="spellEnd"/>
+      <w:r>
+        <w:rPr>
+          <w:lang w:val="de-DE"/>
+        </w:rPr>
+        <w:t xml:space="preserve"> </w:t>
+      </w:r>
+      <w:proofErr w:type="spellStart"/>
+      <w:r>
+        <w:rPr>
+          <w:lang w:val="de-DE"/>
+        </w:rPr>
+        <w:t>Learned</w:t>
+      </w:r>
+      <w:proofErr w:type="spellEnd"/>
+      <w:r>
+        <w:rPr>
+          <w:lang w:val="de-DE"/>
+        </w:rPr>
+        <w:t xml:space="preserve"> </w:t>
+      </w:r>
+      <w:proofErr w:type="spellStart"/>
+      <w:r>
+        <w:rPr>
+          <w:lang w:val="de-DE"/>
+        </w:rPr>
+        <w:t>About</w:t>
+      </w:r>
+      <w:proofErr w:type="spellEnd"/>
+      <w:r>
+        <w:rPr>
+          <w:lang w:val="de-DE"/>
+        </w:rPr>
+        <w:t xml:space="preserve"> </w:t>
+      </w:r>
+      <w:proofErr w:type="spellStart"/>
+      <w:r>
+        <w:rPr>
+          <w:lang w:val="de-DE"/>
+        </w:rPr>
+        <w:t>Generalized</w:t>
+      </w:r>
+      <w:proofErr w:type="spellEnd"/>
+      <w:r>
+        <w:rPr>
+          <w:lang w:val="de-DE"/>
+        </w:rPr>
+        <w:t xml:space="preserve"> Trust, </w:t>
+      </w:r>
+      <w:proofErr w:type="spellStart"/>
+      <w:r>
+        <w:rPr>
+          <w:lang w:val="de-DE"/>
+        </w:rPr>
+        <w:t>If</w:t>
+      </w:r>
+      <w:proofErr w:type="spellEnd"/>
+      <w:r>
+        <w:rPr>
+          <w:lang w:val="de-DE"/>
+        </w:rPr>
+        <w:t xml:space="preserve"> </w:t>
+      </w:r>
+      <w:proofErr w:type="spellStart"/>
+      <w:r>
+        <w:rPr>
+          <w:lang w:val="de-DE"/>
+        </w:rPr>
+        <w:t>Anything</w:t>
+      </w:r>
+      <w:proofErr w:type="spellEnd"/>
+      <w:r>
+        <w:rPr>
+          <w:lang w:val="de-DE"/>
+        </w:rPr>
+        <w:t xml:space="preserve">?” </w:t>
       </w:r>
       <w:r>
         <w:rPr>
@@ -4441,7 +5400,21 @@
         <w:rPr>
           <w:lang w:val="de-DE"/>
         </w:rPr>
-        <w:t xml:space="preserve"> 11, no. 1 (June 2008): 413–36. </w:t>
+        <w:t xml:space="preserve"> 11, </w:t>
+      </w:r>
+      <w:proofErr w:type="spellStart"/>
+      <w:r>
+        <w:rPr>
+          <w:lang w:val="de-DE"/>
+        </w:rPr>
+        <w:t>no</w:t>
+      </w:r>
+      <w:proofErr w:type="spellEnd"/>
+      <w:r>
+        <w:rPr>
+          <w:lang w:val="de-DE"/>
+        </w:rPr>
+        <w:t xml:space="preserve">. 1 (June 2008): 413–36. </w:t>
       </w:r>
       <w:hyperlink r:id="rId30" w:history="1">
         <w:r>
@@ -4500,8 +5473,13 @@
       <w:r>
         <w:t xml:space="preserve">: </w:t>
       </w:r>
-      <w:r>
-        <w:t xml:space="preserve">Mehrebenenmodelle  </w:t>
+      <w:proofErr w:type="spellStart"/>
+      <w:r>
+        <w:t>Mehrebenenmodelle</w:t>
+      </w:r>
+      <w:proofErr w:type="spellEnd"/>
+      <w:r>
+        <w:t xml:space="preserve">  </w:t>
       </w:r>
       <w:r>
         <w:t xml:space="preserve"> </w:t>
@@ -4641,12 +5619,37 @@
         <w:tab/>
       </w:r>
       <w:hyperlink r:id="rId31" w:history="1">
+        <w:proofErr w:type="spellStart"/>
         <w:r>
           <w:rPr>
             <w:rStyle w:val="Hyperlink"/>
             <w:lang w:val="de-DE"/>
           </w:rPr>
-          <w:t>Hierarchical and Mixed Effects Models in R Chapter 1</w:t>
+          <w:t>Hierarchical</w:t>
+        </w:r>
+        <w:proofErr w:type="spellEnd"/>
+        <w:r>
+          <w:rPr>
+            <w:rStyle w:val="Hyperlink"/>
+            <w:lang w:val="de-DE"/>
+          </w:rPr>
+          <w:t xml:space="preserve"> and Mixed </w:t>
+        </w:r>
+        <w:proofErr w:type="spellStart"/>
+        <w:r>
+          <w:rPr>
+            <w:rStyle w:val="Hyperlink"/>
+            <w:lang w:val="de-DE"/>
+          </w:rPr>
+          <w:t>Effects</w:t>
+        </w:r>
+        <w:proofErr w:type="spellEnd"/>
+        <w:r>
+          <w:rPr>
+            <w:rStyle w:val="Hyperlink"/>
+            <w:lang w:val="de-DE"/>
+          </w:rPr>
+          <w:t xml:space="preserve"> Models in R Chapter 1</w:t>
         </w:r>
       </w:hyperlink>
       <w:r>
@@ -4854,7 +5857,21 @@
         <w:rPr>
           <w:lang w:val="de-DE"/>
         </w:rPr>
-        <w:t xml:space="preserve">Alexander W. Schmidt-Catran, Malcolm Fairbrother, </w:t>
+        <w:t>Alexander W. Schmidt-</w:t>
+      </w:r>
+      <w:proofErr w:type="spellStart"/>
+      <w:r>
+        <w:rPr>
+          <w:lang w:val="de-DE"/>
+        </w:rPr>
+        <w:t>Catran</w:t>
+      </w:r>
+      <w:proofErr w:type="spellEnd"/>
+      <w:r>
+        <w:rPr>
+          <w:lang w:val="de-DE"/>
+        </w:rPr>
+        <w:t xml:space="preserve">, Malcolm Fairbrother, </w:t>
       </w:r>
       <w:r>
         <w:rPr>
@@ -4862,13 +5879,173 @@
           <w:iCs/>
           <w:lang w:val="de-DE"/>
         </w:rPr>
-        <w:t>The Random Effects in Multilevel Models: Getting Them Wrong and Getting Them Right</w:t>
-      </w:r>
-      <w:r>
-        <w:rPr>
-          <w:lang w:val="de-DE"/>
-        </w:rPr>
-        <w:t>, European Sociological Review, Volume 32, Issue 1, February 2016, Pages 23–38, https://doi.org/10.1093/esr/jcv090</w:t>
+        <w:t xml:space="preserve">The Random </w:t>
+      </w:r>
+      <w:proofErr w:type="spellStart"/>
+      <w:r>
+        <w:rPr>
+          <w:i/>
+          <w:iCs/>
+          <w:lang w:val="de-DE"/>
+        </w:rPr>
+        <w:t>Effects</w:t>
+      </w:r>
+      <w:proofErr w:type="spellEnd"/>
+      <w:r>
+        <w:rPr>
+          <w:i/>
+          <w:iCs/>
+          <w:lang w:val="de-DE"/>
+        </w:rPr>
+        <w:t xml:space="preserve"> in Multilevel Models: </w:t>
+      </w:r>
+      <w:proofErr w:type="spellStart"/>
+      <w:r>
+        <w:rPr>
+          <w:i/>
+          <w:iCs/>
+          <w:lang w:val="de-DE"/>
+        </w:rPr>
+        <w:t>Getting</w:t>
+      </w:r>
+      <w:proofErr w:type="spellEnd"/>
+      <w:r>
+        <w:rPr>
+          <w:i/>
+          <w:iCs/>
+          <w:lang w:val="de-DE"/>
+        </w:rPr>
+        <w:t xml:space="preserve"> </w:t>
+      </w:r>
+      <w:proofErr w:type="spellStart"/>
+      <w:r>
+        <w:rPr>
+          <w:i/>
+          <w:iCs/>
+          <w:lang w:val="de-DE"/>
+        </w:rPr>
+        <w:t>Them</w:t>
+      </w:r>
+      <w:proofErr w:type="spellEnd"/>
+      <w:r>
+        <w:rPr>
+          <w:i/>
+          <w:iCs/>
+          <w:lang w:val="de-DE"/>
+        </w:rPr>
+        <w:t xml:space="preserve"> </w:t>
+      </w:r>
+      <w:proofErr w:type="spellStart"/>
+      <w:r>
+        <w:rPr>
+          <w:i/>
+          <w:iCs/>
+          <w:lang w:val="de-DE"/>
+        </w:rPr>
+        <w:t>Wrong</w:t>
+      </w:r>
+      <w:proofErr w:type="spellEnd"/>
+      <w:r>
+        <w:rPr>
+          <w:i/>
+          <w:iCs/>
+          <w:lang w:val="de-DE"/>
+        </w:rPr>
+        <w:t xml:space="preserve"> and </w:t>
+      </w:r>
+      <w:proofErr w:type="spellStart"/>
+      <w:r>
+        <w:rPr>
+          <w:i/>
+          <w:iCs/>
+          <w:lang w:val="de-DE"/>
+        </w:rPr>
+        <w:t>Getting</w:t>
+      </w:r>
+      <w:proofErr w:type="spellEnd"/>
+      <w:r>
+        <w:rPr>
+          <w:i/>
+          <w:iCs/>
+          <w:lang w:val="de-DE"/>
+        </w:rPr>
+        <w:t xml:space="preserve"> </w:t>
+      </w:r>
+      <w:proofErr w:type="spellStart"/>
+      <w:r>
+        <w:rPr>
+          <w:i/>
+          <w:iCs/>
+          <w:lang w:val="de-DE"/>
+        </w:rPr>
+        <w:t>Them</w:t>
+      </w:r>
+      <w:proofErr w:type="spellEnd"/>
+      <w:r>
+        <w:rPr>
+          <w:i/>
+          <w:iCs/>
+          <w:lang w:val="de-DE"/>
+        </w:rPr>
+        <w:t xml:space="preserve"> </w:t>
+      </w:r>
+      <w:proofErr w:type="spellStart"/>
+      <w:r>
+        <w:rPr>
+          <w:i/>
+          <w:iCs/>
+          <w:lang w:val="de-DE"/>
+        </w:rPr>
+        <w:t>Right</w:t>
+      </w:r>
+      <w:proofErr w:type="spellEnd"/>
+      <w:r>
+        <w:rPr>
+          <w:lang w:val="de-DE"/>
+        </w:rPr>
+        <w:t xml:space="preserve">, European </w:t>
+      </w:r>
+      <w:proofErr w:type="spellStart"/>
+      <w:r>
+        <w:rPr>
+          <w:lang w:val="de-DE"/>
+        </w:rPr>
+        <w:t>Sociological</w:t>
+      </w:r>
+      <w:proofErr w:type="spellEnd"/>
+      <w:r>
+        <w:rPr>
+          <w:lang w:val="de-DE"/>
+        </w:rPr>
+        <w:t xml:space="preserve"> Review, Volume 32, </w:t>
+      </w:r>
+      <w:proofErr w:type="spellStart"/>
+      <w:r>
+        <w:rPr>
+          <w:lang w:val="de-DE"/>
+        </w:rPr>
+        <w:t>Issue</w:t>
+      </w:r>
+      <w:proofErr w:type="spellEnd"/>
+      <w:r>
+        <w:rPr>
+          <w:lang w:val="de-DE"/>
+        </w:rPr>
+        <w:t xml:space="preserve"> 1, </w:t>
+      </w:r>
+      <w:proofErr w:type="spellStart"/>
+      <w:r>
+        <w:rPr>
+          <w:lang w:val="de-DE"/>
+        </w:rPr>
+        <w:t>February</w:t>
+      </w:r>
+      <w:proofErr w:type="spellEnd"/>
+      <w:r>
+        <w:rPr>
+          <w:lang w:val="de-DE"/>
+        </w:rPr>
+        <w:t xml:space="preserve"> 2016, Pages 23–38, https://doi.org/10.1093/esr/jcv090</w:t>
       </w:r>
     </w:p>
     <w:p>
@@ -5036,6 +6213,7 @@
         </w:rPr>
         <w:t xml:space="preserve"> – </w:t>
       </w:r>
+      <w:proofErr w:type="spellStart"/>
       <w:r>
         <w:rPr>
           <w:b/>
@@ -5044,165 +6222,378 @@
           <w:iCs/>
           <w:lang w:val="de-DE"/>
         </w:rPr>
-        <w:t xml:space="preserve">Mehrebenenmodelle </w:t>
-      </w:r>
-    </w:p>
-    <w:p>
-      <w:pPr>
-        <w:rPr>
-          <w:lang w:val="de-DE"/>
-        </w:rPr>
-      </w:pPr>
-    </w:p>
-    <w:p>
-      <w:pPr>
-        <w:ind w:left="2124" w:hanging="2124"/>
-        <w:rPr>
-          <w:lang w:val="de-DE"/>
-        </w:rPr>
-      </w:pPr>
-      <w:r>
-        <w:rPr>
-          <w:lang w:val="de-DE"/>
-        </w:rPr>
-        <w:t>Online-Seminar</w:t>
-      </w:r>
-      <w:r>
-        <w:rPr>
-          <w:lang w:val="de-DE"/>
-        </w:rPr>
-        <w:t>:</w:t>
-      </w:r>
-      <w:r>
-        <w:rPr>
-          <w:lang w:val="de-DE"/>
-        </w:rPr>
-        <w:t xml:space="preserve"> </w:t>
-      </w:r>
-      <w:r>
-        <w:rPr>
-          <w:lang w:val="de-DE"/>
-        </w:rPr>
-        <w:tab/>
-        <w:t>Diskussion Problem Set 4</w:t>
-      </w:r>
-    </w:p>
-    <w:p>
-      <w:pPr>
-        <w:ind w:left="2124" w:hanging="2124"/>
-        <w:rPr>
-          <w:lang w:val="de-DE"/>
-        </w:rPr>
-      </w:pPr>
-      <w:r>
-        <w:rPr>
-          <w:lang w:val="de-DE"/>
-        </w:rPr>
-        <w:tab/>
-        <w:t xml:space="preserve">Diskussion der Texte </w:t>
-      </w:r>
-    </w:p>
-    <w:p>
-      <w:pPr>
-        <w:ind w:left="2124" w:hanging="2124"/>
-        <w:rPr>
-          <w:lang w:val="de-DE"/>
-        </w:rPr>
-      </w:pPr>
-    </w:p>
-    <w:p>
-      <w:pPr>
-        <w:ind w:left="2124" w:hanging="2124"/>
-        <w:rPr>
-          <w:lang w:val="de-DE"/>
-        </w:rPr>
-      </w:pPr>
-      <w:r>
-        <w:rPr>
-          <w:lang w:val="de-DE"/>
-        </w:rPr>
-        <w:tab/>
-        <w:t xml:space="preserve">Datenarbeit: Mehrebenenmodelle in der Pandemie </w:t>
-      </w:r>
-    </w:p>
-    <w:p>
-      <w:pPr>
-        <w:ind w:left="2124" w:hanging="2124"/>
-        <w:rPr>
-          <w:lang w:val="de-DE"/>
-        </w:rPr>
-      </w:pPr>
-      <w:r>
-        <w:rPr>
-          <w:lang w:val="de-DE"/>
-        </w:rPr>
-        <w:tab/>
-      </w:r>
-    </w:p>
-    <w:p>
-      <w:pPr>
-        <w:ind w:left="2124" w:hanging="2124"/>
-        <w:rPr>
-          <w:b/>
-          <w:bCs/>
-          <w:lang w:val="de-DE"/>
-        </w:rPr>
-      </w:pPr>
-      <w:r>
-        <w:rPr>
-          <w:b/>
-          <w:bCs/>
-          <w:lang w:val="de-DE"/>
-        </w:rPr>
-        <w:t>Literatur / Anwendungen:</w:t>
-      </w:r>
-    </w:p>
-    <w:p>
-      <w:pPr>
-        <w:ind w:left="2124" w:hanging="2124"/>
-        <w:rPr>
-          <w:lang w:val="de-DE"/>
-        </w:rPr>
-      </w:pPr>
-    </w:p>
-    <w:p>
-      <w:pPr>
-        <w:rPr>
-          <w:lang w:val="de-DE"/>
-        </w:rPr>
-      </w:pPr>
-      <w:r>
-        <w:rPr>
-          <w:lang w:val="de-DE"/>
-        </w:rPr>
-        <w:t xml:space="preserve">Dotti Sani, Giulia M., and Beatrice Magistro. “Increasingly Unequal? The Economic Crisis, </w:t>
-      </w:r>
-    </w:p>
-    <w:p>
-      <w:pPr>
-        <w:rPr>
-          <w:lang w:val="de-DE"/>
-        </w:rPr>
-      </w:pPr>
-      <w:r>
-        <w:rPr>
-          <w:lang w:val="de-DE"/>
-        </w:rPr>
-        <w:t xml:space="preserve">Social Inequalities and Trust in the European Parliament in 20 European Countries: Increasingly Unequal?” </w:t>
-      </w:r>
-      <w:r>
-        <w:rPr>
+        <w:t>Mehrebenenmodelle</w:t>
+      </w:r>
+      <w:proofErr w:type="spellEnd"/>
+      <w:r>
+        <w:rPr>
+          <w:b/>
+          <w:bCs/>
           <w:i/>
           <w:iCs/>
           <w:lang w:val="de-DE"/>
         </w:rPr>
+        <w:t xml:space="preserve"> </w:t>
+      </w:r>
+    </w:p>
+    <w:p>
+      <w:pPr>
+        <w:rPr>
+          <w:lang w:val="de-DE"/>
+        </w:rPr>
+      </w:pPr>
+    </w:p>
+    <w:p>
+      <w:pPr>
+        <w:ind w:left="2124" w:hanging="2124"/>
+        <w:rPr>
+          <w:lang w:val="de-DE"/>
+        </w:rPr>
+      </w:pPr>
+      <w:r>
+        <w:rPr>
+          <w:lang w:val="de-DE"/>
+        </w:rPr>
+        <w:t>Online-Seminar</w:t>
+      </w:r>
+      <w:r>
+        <w:rPr>
+          <w:lang w:val="de-DE"/>
+        </w:rPr>
+        <w:t>:</w:t>
+      </w:r>
+      <w:r>
+        <w:rPr>
+          <w:lang w:val="de-DE"/>
+        </w:rPr>
+        <w:t xml:space="preserve"> </w:t>
+      </w:r>
+      <w:r>
+        <w:rPr>
+          <w:lang w:val="de-DE"/>
+        </w:rPr>
+        <w:tab/>
+        <w:t xml:space="preserve">Diskussion Problem Set </w:t>
+      </w:r>
+      <w:r>
+        <w:rPr>
+          <w:lang w:val="de-DE"/>
+        </w:rPr>
+        <w:t>3</w:t>
+      </w:r>
+      <w:r>
+        <w:rPr>
+          <w:lang w:val="de-DE"/>
+        </w:rPr>
+        <w:t xml:space="preserve"> </w:t>
+      </w:r>
+      <w:r>
+        <w:rPr>
+          <w:lang w:val="de-DE"/>
+        </w:rPr>
+        <w:tab/>
+      </w:r>
+    </w:p>
+    <w:p>
+      <w:pPr>
+        <w:ind w:left="2124" w:hanging="2124"/>
+        <w:rPr>
+          <w:lang w:val="de-DE"/>
+        </w:rPr>
+      </w:pPr>
+      <w:r>
+        <w:rPr>
+          <w:lang w:val="de-DE"/>
+        </w:rPr>
+        <w:tab/>
+        <w:t xml:space="preserve">Diskussion der Texte </w:t>
+      </w:r>
+    </w:p>
+    <w:p>
+      <w:pPr>
+        <w:ind w:left="2124" w:hanging="2124"/>
+        <w:rPr>
+          <w:lang w:val="de-DE"/>
+        </w:rPr>
+      </w:pPr>
+    </w:p>
+    <w:p>
+      <w:pPr>
+        <w:ind w:left="2124" w:hanging="2124"/>
+        <w:rPr>
+          <w:lang w:val="de-DE"/>
+        </w:rPr>
+      </w:pPr>
+      <w:r>
+        <w:rPr>
+          <w:lang w:val="de-DE"/>
+        </w:rPr>
+        <w:tab/>
+        <w:t xml:space="preserve">Datenarbeit: </w:t>
+      </w:r>
+      <w:proofErr w:type="spellStart"/>
+      <w:r>
+        <w:rPr>
+          <w:lang w:val="de-DE"/>
+        </w:rPr>
+        <w:t>Mehrebenenmodelle</w:t>
+      </w:r>
+      <w:proofErr w:type="spellEnd"/>
+      <w:r>
+        <w:rPr>
+          <w:lang w:val="de-DE"/>
+        </w:rPr>
+        <w:t xml:space="preserve"> in der Pandemie </w:t>
+      </w:r>
+    </w:p>
+    <w:p>
+      <w:pPr>
+        <w:ind w:left="2124" w:hanging="2124"/>
+        <w:rPr>
+          <w:lang w:val="de-DE"/>
+        </w:rPr>
+      </w:pPr>
+      <w:r>
+        <w:rPr>
+          <w:lang w:val="de-DE"/>
+        </w:rPr>
+        <w:tab/>
+      </w:r>
+    </w:p>
+    <w:p>
+      <w:pPr>
+        <w:ind w:left="2124" w:hanging="2124"/>
+        <w:rPr>
+          <w:b/>
+          <w:bCs/>
+          <w:lang w:val="de-DE"/>
+        </w:rPr>
+      </w:pPr>
+      <w:r>
+        <w:rPr>
+          <w:b/>
+          <w:bCs/>
+          <w:lang w:val="de-DE"/>
+        </w:rPr>
+        <w:t>Literatur / Anwendungen:</w:t>
+      </w:r>
+    </w:p>
+    <w:p>
+      <w:pPr>
+        <w:ind w:left="2124" w:hanging="2124"/>
+        <w:rPr>
+          <w:lang w:val="de-DE"/>
+        </w:rPr>
+      </w:pPr>
+    </w:p>
+    <w:p>
+      <w:pPr>
+        <w:rPr>
+          <w:lang w:val="de-DE"/>
+        </w:rPr>
+      </w:pPr>
+      <w:proofErr w:type="spellStart"/>
+      <w:r>
+        <w:rPr>
+          <w:lang w:val="de-DE"/>
+        </w:rPr>
+        <w:t>Dotti</w:t>
+      </w:r>
+      <w:proofErr w:type="spellEnd"/>
+      <w:r>
+        <w:rPr>
+          <w:lang w:val="de-DE"/>
+        </w:rPr>
+        <w:t xml:space="preserve"> Sani, Giulia M., and Beatrice </w:t>
+      </w:r>
+      <w:proofErr w:type="spellStart"/>
+      <w:r>
+        <w:rPr>
+          <w:lang w:val="de-DE"/>
+        </w:rPr>
+        <w:t>Magistro</w:t>
+      </w:r>
+      <w:proofErr w:type="spellEnd"/>
+      <w:r>
+        <w:rPr>
+          <w:lang w:val="de-DE"/>
+        </w:rPr>
+        <w:t>. “</w:t>
+      </w:r>
+      <w:proofErr w:type="spellStart"/>
+      <w:r>
+        <w:rPr>
+          <w:lang w:val="de-DE"/>
+        </w:rPr>
+        <w:t>Increasingly</w:t>
+      </w:r>
+      <w:proofErr w:type="spellEnd"/>
+      <w:r>
+        <w:rPr>
+          <w:lang w:val="de-DE"/>
+        </w:rPr>
+        <w:t xml:space="preserve"> </w:t>
+      </w:r>
+      <w:proofErr w:type="spellStart"/>
+      <w:r>
+        <w:rPr>
+          <w:lang w:val="de-DE"/>
+        </w:rPr>
+        <w:t>Unequal</w:t>
+      </w:r>
+      <w:proofErr w:type="spellEnd"/>
+      <w:r>
+        <w:rPr>
+          <w:lang w:val="de-DE"/>
+        </w:rPr>
+        <w:t xml:space="preserve">? The </w:t>
+      </w:r>
+      <w:proofErr w:type="spellStart"/>
+      <w:r>
+        <w:rPr>
+          <w:lang w:val="de-DE"/>
+        </w:rPr>
+        <w:t>Economic</w:t>
+      </w:r>
+      <w:proofErr w:type="spellEnd"/>
+      <w:r>
+        <w:rPr>
+          <w:lang w:val="de-DE"/>
+        </w:rPr>
+        <w:t xml:space="preserve"> </w:t>
+      </w:r>
+      <w:proofErr w:type="spellStart"/>
+      <w:r>
+        <w:rPr>
+          <w:lang w:val="de-DE"/>
+        </w:rPr>
+        <w:t>Crisis</w:t>
+      </w:r>
+      <w:proofErr w:type="spellEnd"/>
+      <w:r>
+        <w:rPr>
+          <w:lang w:val="de-DE"/>
+        </w:rPr>
+        <w:t xml:space="preserve">, </w:t>
+      </w:r>
+    </w:p>
+    <w:p>
+      <w:pPr>
+        <w:rPr>
+          <w:lang w:val="de-DE"/>
+        </w:rPr>
+      </w:pPr>
+      <w:proofErr w:type="spellStart"/>
+      <w:r>
+        <w:rPr>
+          <w:lang w:val="de-DE"/>
+        </w:rPr>
+        <w:t>Social</w:t>
+      </w:r>
+      <w:proofErr w:type="spellEnd"/>
+      <w:r>
+        <w:rPr>
+          <w:lang w:val="de-DE"/>
+        </w:rPr>
+        <w:t xml:space="preserve"> </w:t>
+      </w:r>
+      <w:proofErr w:type="spellStart"/>
+      <w:r>
+        <w:rPr>
+          <w:lang w:val="de-DE"/>
+        </w:rPr>
+        <w:t>Inequalities</w:t>
+      </w:r>
+      <w:proofErr w:type="spellEnd"/>
+      <w:r>
+        <w:rPr>
+          <w:lang w:val="de-DE"/>
+        </w:rPr>
+        <w:t xml:space="preserve"> and Trust in </w:t>
+      </w:r>
+      <w:proofErr w:type="spellStart"/>
+      <w:r>
+        <w:rPr>
+          <w:lang w:val="de-DE"/>
+        </w:rPr>
+        <w:t>the</w:t>
+      </w:r>
+      <w:proofErr w:type="spellEnd"/>
+      <w:r>
+        <w:rPr>
+          <w:lang w:val="de-DE"/>
+        </w:rPr>
+        <w:t xml:space="preserve"> European </w:t>
+      </w:r>
+      <w:proofErr w:type="spellStart"/>
+      <w:r>
+        <w:rPr>
+          <w:lang w:val="de-DE"/>
+        </w:rPr>
+        <w:t>Parliament</w:t>
+      </w:r>
+      <w:proofErr w:type="spellEnd"/>
+      <w:r>
+        <w:rPr>
+          <w:lang w:val="de-DE"/>
+        </w:rPr>
+        <w:t xml:space="preserve"> in 20 European Countries: </w:t>
+      </w:r>
+      <w:proofErr w:type="spellStart"/>
+      <w:r>
+        <w:rPr>
+          <w:lang w:val="de-DE"/>
+        </w:rPr>
+        <w:t>Increasingly</w:t>
+      </w:r>
+      <w:proofErr w:type="spellEnd"/>
+      <w:r>
+        <w:rPr>
+          <w:lang w:val="de-DE"/>
+        </w:rPr>
+        <w:t xml:space="preserve"> </w:t>
+      </w:r>
+      <w:proofErr w:type="spellStart"/>
+      <w:r>
+        <w:rPr>
+          <w:lang w:val="de-DE"/>
+        </w:rPr>
+        <w:t>Unequal</w:t>
+      </w:r>
+      <w:proofErr w:type="spellEnd"/>
+      <w:r>
+        <w:rPr>
+          <w:lang w:val="de-DE"/>
+        </w:rPr>
+        <w:t xml:space="preserve">?” </w:t>
+      </w:r>
+      <w:r>
+        <w:rPr>
+          <w:i/>
+          <w:iCs/>
+          <w:lang w:val="de-DE"/>
+        </w:rPr>
         <w:t>European Journal of Political Research</w:t>
       </w:r>
       <w:r>
         <w:rPr>
           <w:lang w:val="de-DE"/>
         </w:rPr>
-        <w:t xml:space="preserve"> 55, no. 2 (May 2016): 246–64. </w:t>
+        <w:t xml:space="preserve"> 55, </w:t>
+      </w:r>
+      <w:proofErr w:type="spellStart"/>
+      <w:r>
+        <w:rPr>
+          <w:lang w:val="de-DE"/>
+        </w:rPr>
+        <w:t>no</w:t>
+      </w:r>
+      <w:proofErr w:type="spellEnd"/>
+      <w:r>
+        <w:rPr>
+          <w:lang w:val="de-DE"/>
+        </w:rPr>
+        <w:t xml:space="preserve">. 2 (May 2016): 246–64. </w:t>
       </w:r>
       <w:hyperlink r:id="rId33" w:history="1">
         <w:r>
@@ -5233,11 +6624,131 @@
           <w:lang w:val="de-DE"/>
         </w:rPr>
       </w:pPr>
-      <w:r>
-        <w:rPr>
-          <w:lang w:val="de-DE"/>
-        </w:rPr>
-        <w:t xml:space="preserve">Reeskens, Tim, and Wim van Oorschot. “European Feelings of Deprivation amidst the Financial Crisis: Effects of Welfare State Effort and Informal Social Relations.” </w:t>
+      <w:proofErr w:type="spellStart"/>
+      <w:r>
+        <w:rPr>
+          <w:lang w:val="de-DE"/>
+        </w:rPr>
+        <w:t>Reeskens</w:t>
+      </w:r>
+      <w:proofErr w:type="spellEnd"/>
+      <w:r>
+        <w:rPr>
+          <w:lang w:val="de-DE"/>
+        </w:rPr>
+        <w:t xml:space="preserve">, Tim, and Wim van </w:t>
+      </w:r>
+      <w:proofErr w:type="spellStart"/>
+      <w:r>
+        <w:rPr>
+          <w:lang w:val="de-DE"/>
+        </w:rPr>
+        <w:t>Oorschot</w:t>
+      </w:r>
+      <w:proofErr w:type="spellEnd"/>
+      <w:r>
+        <w:rPr>
+          <w:lang w:val="de-DE"/>
+        </w:rPr>
+        <w:t xml:space="preserve">. “European Feelings of Deprivation </w:t>
+      </w:r>
+      <w:proofErr w:type="spellStart"/>
+      <w:r>
+        <w:rPr>
+          <w:lang w:val="de-DE"/>
+        </w:rPr>
+        <w:t>amidst</w:t>
+      </w:r>
+      <w:proofErr w:type="spellEnd"/>
+      <w:r>
+        <w:rPr>
+          <w:lang w:val="de-DE"/>
+        </w:rPr>
+        <w:t xml:space="preserve"> </w:t>
+      </w:r>
+      <w:proofErr w:type="spellStart"/>
+      <w:r>
+        <w:rPr>
+          <w:lang w:val="de-DE"/>
+        </w:rPr>
+        <w:t>the</w:t>
+      </w:r>
+      <w:proofErr w:type="spellEnd"/>
+      <w:r>
+        <w:rPr>
+          <w:lang w:val="de-DE"/>
+        </w:rPr>
+        <w:t xml:space="preserve"> Financial </w:t>
+      </w:r>
+      <w:proofErr w:type="spellStart"/>
+      <w:r>
+        <w:rPr>
+          <w:lang w:val="de-DE"/>
+        </w:rPr>
+        <w:t>Crisis</w:t>
+      </w:r>
+      <w:proofErr w:type="spellEnd"/>
+      <w:r>
+        <w:rPr>
+          <w:lang w:val="de-DE"/>
+        </w:rPr>
+        <w:t xml:space="preserve">: </w:t>
+      </w:r>
+      <w:proofErr w:type="spellStart"/>
+      <w:r>
+        <w:rPr>
+          <w:lang w:val="de-DE"/>
+        </w:rPr>
+        <w:t>Effects</w:t>
+      </w:r>
+      <w:proofErr w:type="spellEnd"/>
+      <w:r>
+        <w:rPr>
+          <w:lang w:val="de-DE"/>
+        </w:rPr>
+        <w:t xml:space="preserve"> of </w:t>
+      </w:r>
+      <w:proofErr w:type="spellStart"/>
+      <w:r>
+        <w:rPr>
+          <w:lang w:val="de-DE"/>
+        </w:rPr>
+        <w:t>Welfare</w:t>
+      </w:r>
+      <w:proofErr w:type="spellEnd"/>
+      <w:r>
+        <w:rPr>
+          <w:lang w:val="de-DE"/>
+        </w:rPr>
+        <w:t xml:space="preserve"> State </w:t>
+      </w:r>
+      <w:proofErr w:type="spellStart"/>
+      <w:r>
+        <w:rPr>
+          <w:lang w:val="de-DE"/>
+        </w:rPr>
+        <w:t>Effort</w:t>
+      </w:r>
+      <w:proofErr w:type="spellEnd"/>
+      <w:r>
+        <w:rPr>
+          <w:lang w:val="de-DE"/>
+        </w:rPr>
+        <w:t xml:space="preserve"> and Informal </w:t>
+      </w:r>
+      <w:proofErr w:type="spellStart"/>
+      <w:r>
+        <w:rPr>
+          <w:lang w:val="de-DE"/>
+        </w:rPr>
+        <w:t>Social</w:t>
+      </w:r>
+      <w:proofErr w:type="spellEnd"/>
+      <w:r>
+        <w:rPr>
+          <w:lang w:val="de-DE"/>
+        </w:rPr>
+        <w:t xml:space="preserve"> Relations.” </w:t>
       </w:r>
       <w:r>
         <w:rPr>
@@ -5245,13 +6756,37 @@
           <w:iCs/>
           <w:lang w:val="de-DE"/>
         </w:rPr>
-        <w:t>Acta Sociologica</w:t>
-      </w:r>
-      <w:r>
-        <w:rPr>
-          <w:lang w:val="de-DE"/>
-        </w:rPr>
-        <w:t xml:space="preserve"> 57, no. 3 (August 2014): 191–206. </w:t>
+        <w:t xml:space="preserve">Acta </w:t>
+      </w:r>
+      <w:proofErr w:type="spellStart"/>
+      <w:r>
+        <w:rPr>
+          <w:i/>
+          <w:iCs/>
+          <w:lang w:val="de-DE"/>
+        </w:rPr>
+        <w:t>Sociologica</w:t>
+      </w:r>
+      <w:proofErr w:type="spellEnd"/>
+      <w:r>
+        <w:rPr>
+          <w:lang w:val="de-DE"/>
+        </w:rPr>
+        <w:t xml:space="preserve"> 57, </w:t>
+      </w:r>
+      <w:proofErr w:type="spellStart"/>
+      <w:r>
+        <w:rPr>
+          <w:lang w:val="de-DE"/>
+        </w:rPr>
+        <w:t>no</w:t>
+      </w:r>
+      <w:proofErr w:type="spellEnd"/>
+      <w:r>
+        <w:rPr>
+          <w:lang w:val="de-DE"/>
+        </w:rPr>
+        <w:t xml:space="preserve">. 3 (August 2014): 191–206. </w:t>
       </w:r>
       <w:hyperlink r:id="rId34" w:history="1">
         <w:r>
@@ -5282,11 +6817,103 @@
           <w:lang w:val="de-DE"/>
         </w:rPr>
       </w:pPr>
-      <w:r>
-        <w:rPr>
-          <w:lang w:val="de-DE"/>
-        </w:rPr>
-        <w:t xml:space="preserve">Kroknes, Veronica Fagerland, Tor Georg Jakobsen, and Lisa-Marie Grønning. “Economic Performance and Political Trust: The Impact of the Financial Crisis on European Citizens.” </w:t>
+      <w:proofErr w:type="spellStart"/>
+      <w:r>
+        <w:rPr>
+          <w:lang w:val="de-DE"/>
+        </w:rPr>
+        <w:t>Kroknes</w:t>
+      </w:r>
+      <w:proofErr w:type="spellEnd"/>
+      <w:r>
+        <w:rPr>
+          <w:lang w:val="de-DE"/>
+        </w:rPr>
+        <w:t xml:space="preserve">, Veronica </w:t>
+      </w:r>
+      <w:proofErr w:type="spellStart"/>
+      <w:r>
+        <w:rPr>
+          <w:lang w:val="de-DE"/>
+        </w:rPr>
+        <w:t>Fagerland</w:t>
+      </w:r>
+      <w:proofErr w:type="spellEnd"/>
+      <w:r>
+        <w:rPr>
+          <w:lang w:val="de-DE"/>
+        </w:rPr>
+        <w:t xml:space="preserve">, Tor Georg Jakobsen, and Lisa-Marie </w:t>
+      </w:r>
+      <w:proofErr w:type="spellStart"/>
+      <w:r>
+        <w:rPr>
+          <w:lang w:val="de-DE"/>
+        </w:rPr>
+        <w:t>Grønning</w:t>
+      </w:r>
+      <w:proofErr w:type="spellEnd"/>
+      <w:r>
+        <w:rPr>
+          <w:lang w:val="de-DE"/>
+        </w:rPr>
+        <w:t>. “</w:t>
+      </w:r>
+      <w:proofErr w:type="spellStart"/>
+      <w:r>
+        <w:rPr>
+          <w:lang w:val="de-DE"/>
+        </w:rPr>
+        <w:t>Economic</w:t>
+      </w:r>
+      <w:proofErr w:type="spellEnd"/>
+      <w:r>
+        <w:rPr>
+          <w:lang w:val="de-DE"/>
+        </w:rPr>
+        <w:t xml:space="preserve"> Performance and Political Trust: The Impact of </w:t>
+      </w:r>
+      <w:proofErr w:type="spellStart"/>
+      <w:r>
+        <w:rPr>
+          <w:lang w:val="de-DE"/>
+        </w:rPr>
+        <w:t>the</w:t>
+      </w:r>
+      <w:proofErr w:type="spellEnd"/>
+      <w:r>
+        <w:rPr>
+          <w:lang w:val="de-DE"/>
+        </w:rPr>
+        <w:t xml:space="preserve"> Financial </w:t>
+      </w:r>
+      <w:proofErr w:type="spellStart"/>
+      <w:r>
+        <w:rPr>
+          <w:lang w:val="de-DE"/>
+        </w:rPr>
+        <w:t>Crisis</w:t>
+      </w:r>
+      <w:proofErr w:type="spellEnd"/>
+      <w:r>
+        <w:rPr>
+          <w:lang w:val="de-DE"/>
+        </w:rPr>
+        <w:t xml:space="preserve"> on European </w:t>
+      </w:r>
+      <w:proofErr w:type="spellStart"/>
+      <w:r>
+        <w:rPr>
+          <w:lang w:val="de-DE"/>
+        </w:rPr>
+        <w:t>Citizens</w:t>
+      </w:r>
+      <w:proofErr w:type="spellEnd"/>
+      <w:r>
+        <w:rPr>
+          <w:lang w:val="de-DE"/>
+        </w:rPr>
+        <w:t xml:space="preserve">.” </w:t>
       </w:r>
       <w:r>
         <w:rPr>
@@ -5294,13 +6921,51 @@
           <w:iCs/>
           <w:lang w:val="de-DE"/>
         </w:rPr>
-        <w:t>European Societies</w:t>
-      </w:r>
-      <w:r>
-        <w:rPr>
-          <w:lang w:val="de-DE"/>
-        </w:rPr>
-        <w:t xml:space="preserve"> 17, no. 5 (October 20, 2015): 700–723. </w:t>
+        <w:t xml:space="preserve">European </w:t>
+      </w:r>
+      <w:proofErr w:type="spellStart"/>
+      <w:r>
+        <w:rPr>
+          <w:i/>
+          <w:iCs/>
+          <w:lang w:val="de-DE"/>
+        </w:rPr>
+        <w:t>Societies</w:t>
+      </w:r>
+      <w:proofErr w:type="spellEnd"/>
+      <w:r>
+        <w:rPr>
+          <w:lang w:val="de-DE"/>
+        </w:rPr>
+        <w:t xml:space="preserve"> 17, </w:t>
+      </w:r>
+      <w:proofErr w:type="spellStart"/>
+      <w:r>
+        <w:rPr>
+          <w:lang w:val="de-DE"/>
+        </w:rPr>
+        <w:t>no</w:t>
+      </w:r>
+      <w:proofErr w:type="spellEnd"/>
+      <w:r>
+        <w:rPr>
+          <w:lang w:val="de-DE"/>
+        </w:rPr>
+        <w:t>. 5 (</w:t>
+      </w:r>
+      <w:proofErr w:type="spellStart"/>
+      <w:r>
+        <w:rPr>
+          <w:lang w:val="de-DE"/>
+        </w:rPr>
+        <w:t>October</w:t>
+      </w:r>
+      <w:proofErr w:type="spellEnd"/>
+      <w:r>
+        <w:rPr>
+          <w:lang w:val="de-DE"/>
+        </w:rPr>
+        <w:t xml:space="preserve"> 20, 2015): 700–723. </w:t>
       </w:r>
       <w:hyperlink r:id="rId35" w:history="1">
         <w:r>
@@ -5516,59 +7181,115 @@
           <w:lang w:val="de-DE"/>
         </w:rPr>
         <w:tab/>
-        <w:t xml:space="preserve">Panelmodelle -  Pooled und Fixed Effect Modelle </w:t>
-      </w:r>
-    </w:p>
-    <w:p>
-      <w:pPr>
-        <w:rPr>
-          <w:lang w:val="de-DE"/>
-        </w:rPr>
-      </w:pPr>
-      <w:r>
-        <w:rPr>
-          <w:lang w:val="de-DE"/>
-        </w:rPr>
-        <w:tab/>
-      </w:r>
-      <w:r>
-        <w:rPr>
-          <w:lang w:val="de-DE"/>
-        </w:rPr>
-        <w:tab/>
-      </w:r>
-      <w:r>
-        <w:rPr>
-          <w:lang w:val="de-DE"/>
-        </w:rPr>
-        <w:tab/>
-        <w:t xml:space="preserve">Panelmodelle -  First Difference Modelle </w:t>
-      </w:r>
-    </w:p>
-    <w:p>
-      <w:pPr>
-        <w:rPr>
-          <w:lang w:val="de-DE"/>
-        </w:rPr>
-      </w:pPr>
-      <w:r>
-        <w:rPr>
-          <w:lang w:val="de-DE"/>
-        </w:rPr>
-        <w:tab/>
-      </w:r>
-      <w:r>
-        <w:rPr>
-          <w:lang w:val="de-DE"/>
-        </w:rPr>
-        <w:tab/>
-      </w:r>
-      <w:r>
-        <w:rPr>
-          <w:lang w:val="de-DE"/>
-        </w:rPr>
-        <w:tab/>
-        <w:t xml:space="preserve">Panelmodelle -  Random Effects Modelle </w:t>
+        <w:t xml:space="preserve">Panelmodelle -  </w:t>
+      </w:r>
+      <w:proofErr w:type="spellStart"/>
+      <w:r>
+        <w:rPr>
+          <w:lang w:val="de-DE"/>
+        </w:rPr>
+        <w:t>Pooled</w:t>
+      </w:r>
+      <w:proofErr w:type="spellEnd"/>
+      <w:r>
+        <w:rPr>
+          <w:lang w:val="de-DE"/>
+        </w:rPr>
+        <w:t xml:space="preserve"> und Fixed </w:t>
+      </w:r>
+      <w:proofErr w:type="spellStart"/>
+      <w:r>
+        <w:rPr>
+          <w:lang w:val="de-DE"/>
+        </w:rPr>
+        <w:t>Effect</w:t>
+      </w:r>
+      <w:proofErr w:type="spellEnd"/>
+      <w:r>
+        <w:rPr>
+          <w:lang w:val="de-DE"/>
+        </w:rPr>
+        <w:t xml:space="preserve"> Modelle </w:t>
+      </w:r>
+    </w:p>
+    <w:p>
+      <w:pPr>
+        <w:rPr>
+          <w:lang w:val="de-DE"/>
+        </w:rPr>
+      </w:pPr>
+      <w:r>
+        <w:rPr>
+          <w:lang w:val="de-DE"/>
+        </w:rPr>
+        <w:tab/>
+      </w:r>
+      <w:r>
+        <w:rPr>
+          <w:lang w:val="de-DE"/>
+        </w:rPr>
+        <w:tab/>
+      </w:r>
+      <w:r>
+        <w:rPr>
+          <w:lang w:val="de-DE"/>
+        </w:rPr>
+        <w:tab/>
+        <w:t xml:space="preserve">Panelmodelle -  First </w:t>
+      </w:r>
+      <w:proofErr w:type="spellStart"/>
+      <w:r>
+        <w:rPr>
+          <w:lang w:val="de-DE"/>
+        </w:rPr>
+        <w:t>Difference</w:t>
+      </w:r>
+      <w:proofErr w:type="spellEnd"/>
+      <w:r>
+        <w:rPr>
+          <w:lang w:val="de-DE"/>
+        </w:rPr>
+        <w:t xml:space="preserve"> Modelle </w:t>
+      </w:r>
+    </w:p>
+    <w:p>
+      <w:pPr>
+        <w:rPr>
+          <w:lang w:val="de-DE"/>
+        </w:rPr>
+      </w:pPr>
+      <w:r>
+        <w:rPr>
+          <w:lang w:val="de-DE"/>
+        </w:rPr>
+        <w:tab/>
+      </w:r>
+      <w:r>
+        <w:rPr>
+          <w:lang w:val="de-DE"/>
+        </w:rPr>
+        <w:tab/>
+      </w:r>
+      <w:r>
+        <w:rPr>
+          <w:lang w:val="de-DE"/>
+        </w:rPr>
+        <w:tab/>
+        <w:t xml:space="preserve">Panelmodelle -  Random </w:t>
+      </w:r>
+      <w:proofErr w:type="spellStart"/>
+      <w:r>
+        <w:rPr>
+          <w:lang w:val="de-DE"/>
+        </w:rPr>
+        <w:t>Effects</w:t>
+      </w:r>
+      <w:proofErr w:type="spellEnd"/>
+      <w:r>
+        <w:rPr>
+          <w:lang w:val="de-DE"/>
+        </w:rPr>
+        <w:t xml:space="preserve"> Modelle </w:t>
       </w:r>
     </w:p>
     <w:p>
@@ -5603,12 +7324,37 @@
         <w:tab/>
       </w:r>
       <w:hyperlink r:id="rId36" w:history="1">
+        <w:proofErr w:type="spellStart"/>
         <w:r>
           <w:rPr>
             <w:rStyle w:val="Hyperlink"/>
             <w:lang w:val="de-DE"/>
           </w:rPr>
-          <w:t xml:space="preserve">Hierarchical and Mixed Effects Models in R Chapter </w:t>
+          <w:t>Hierarchical</w:t>
+        </w:r>
+        <w:proofErr w:type="spellEnd"/>
+        <w:r>
+          <w:rPr>
+            <w:rStyle w:val="Hyperlink"/>
+            <w:lang w:val="de-DE"/>
+          </w:rPr>
+          <w:t xml:space="preserve"> and Mixed </w:t>
+        </w:r>
+        <w:proofErr w:type="spellStart"/>
+        <w:r>
+          <w:rPr>
+            <w:rStyle w:val="Hyperlink"/>
+            <w:lang w:val="de-DE"/>
+          </w:rPr>
+          <w:t>Effects</w:t>
+        </w:r>
+        <w:proofErr w:type="spellEnd"/>
+        <w:r>
+          <w:rPr>
+            <w:rStyle w:val="Hyperlink"/>
+            <w:lang w:val="de-DE"/>
+          </w:rPr>
+          <w:t xml:space="preserve"> Models in R Chapter </w:t>
         </w:r>
       </w:hyperlink>
       <w:r>
@@ -5929,11 +7675,187 @@
           <w:lang w:val="de-DE"/>
         </w:rPr>
       </w:pPr>
-      <w:r>
-        <w:rPr>
-          <w:lang w:val="de-DE"/>
-        </w:rPr>
-        <w:t xml:space="preserve">Gidron, Noam, and Jonathan J B Mijs. “Do Changes in Material Circumstances Drive Support for Populist Radical Parties? Panel Data Evidence from the Netherlands during the Great Recession, 2007–2015.” </w:t>
+      <w:proofErr w:type="spellStart"/>
+      <w:r>
+        <w:rPr>
+          <w:lang w:val="de-DE"/>
+        </w:rPr>
+        <w:t>Gidron</w:t>
+      </w:r>
+      <w:proofErr w:type="spellEnd"/>
+      <w:r>
+        <w:rPr>
+          <w:lang w:val="de-DE"/>
+        </w:rPr>
+        <w:t xml:space="preserve">, Noam, and Jonathan J B </w:t>
+      </w:r>
+      <w:proofErr w:type="spellStart"/>
+      <w:r>
+        <w:rPr>
+          <w:lang w:val="de-DE"/>
+        </w:rPr>
+        <w:t>Mijs</w:t>
+      </w:r>
+      <w:proofErr w:type="spellEnd"/>
+      <w:r>
+        <w:rPr>
+          <w:lang w:val="de-DE"/>
+        </w:rPr>
+        <w:t xml:space="preserve">. “Do </w:t>
+      </w:r>
+      <w:proofErr w:type="spellStart"/>
+      <w:r>
+        <w:rPr>
+          <w:lang w:val="de-DE"/>
+        </w:rPr>
+        <w:t>Changes</w:t>
+      </w:r>
+      <w:proofErr w:type="spellEnd"/>
+      <w:r>
+        <w:rPr>
+          <w:lang w:val="de-DE"/>
+        </w:rPr>
+        <w:t xml:space="preserve"> in Material </w:t>
+      </w:r>
+      <w:proofErr w:type="spellStart"/>
+      <w:r>
+        <w:rPr>
+          <w:lang w:val="de-DE"/>
+        </w:rPr>
+        <w:t>Circumstances</w:t>
+      </w:r>
+      <w:proofErr w:type="spellEnd"/>
+      <w:r>
+        <w:rPr>
+          <w:lang w:val="de-DE"/>
+        </w:rPr>
+        <w:t xml:space="preserve"> Drive Support for Populist </w:t>
+      </w:r>
+      <w:proofErr w:type="spellStart"/>
+      <w:r>
+        <w:rPr>
+          <w:lang w:val="de-DE"/>
+        </w:rPr>
+        <w:t>Radical</w:t>
+      </w:r>
+      <w:proofErr w:type="spellEnd"/>
+      <w:r>
+        <w:rPr>
+          <w:lang w:val="de-DE"/>
+        </w:rPr>
+        <w:t xml:space="preserve"> </w:t>
+      </w:r>
+      <w:proofErr w:type="spellStart"/>
+      <w:r>
+        <w:rPr>
+          <w:lang w:val="de-DE"/>
+        </w:rPr>
+        <w:t>Parties</w:t>
+      </w:r>
+      <w:proofErr w:type="spellEnd"/>
+      <w:r>
+        <w:rPr>
+          <w:lang w:val="de-DE"/>
+        </w:rPr>
+        <w:t xml:space="preserve">? Panel Data </w:t>
+      </w:r>
+      <w:proofErr w:type="spellStart"/>
+      <w:r>
+        <w:rPr>
+          <w:lang w:val="de-DE"/>
+        </w:rPr>
+        <w:t>Evidence</w:t>
+      </w:r>
+      <w:proofErr w:type="spellEnd"/>
+      <w:r>
+        <w:rPr>
+          <w:lang w:val="de-DE"/>
+        </w:rPr>
+        <w:t xml:space="preserve"> </w:t>
+      </w:r>
+      <w:proofErr w:type="spellStart"/>
+      <w:r>
+        <w:rPr>
+          <w:lang w:val="de-DE"/>
+        </w:rPr>
+        <w:t>from</w:t>
+      </w:r>
+      <w:proofErr w:type="spellEnd"/>
+      <w:r>
+        <w:rPr>
+          <w:lang w:val="de-DE"/>
+        </w:rPr>
+        <w:t xml:space="preserve"> </w:t>
+      </w:r>
+      <w:proofErr w:type="spellStart"/>
+      <w:r>
+        <w:rPr>
+          <w:lang w:val="de-DE"/>
+        </w:rPr>
+        <w:t>the</w:t>
+      </w:r>
+      <w:proofErr w:type="spellEnd"/>
+      <w:r>
+        <w:rPr>
+          <w:lang w:val="de-DE"/>
+        </w:rPr>
+        <w:t xml:space="preserve"> </w:t>
+      </w:r>
+      <w:proofErr w:type="spellStart"/>
+      <w:r>
+        <w:rPr>
+          <w:lang w:val="de-DE"/>
+        </w:rPr>
+        <w:t>Netherlands</w:t>
+      </w:r>
+      <w:proofErr w:type="spellEnd"/>
+      <w:r>
+        <w:rPr>
+          <w:lang w:val="de-DE"/>
+        </w:rPr>
+        <w:t xml:space="preserve"> </w:t>
+      </w:r>
+      <w:proofErr w:type="spellStart"/>
+      <w:r>
+        <w:rPr>
+          <w:lang w:val="de-DE"/>
+        </w:rPr>
+        <w:t>during</w:t>
+      </w:r>
+      <w:proofErr w:type="spellEnd"/>
+      <w:r>
+        <w:rPr>
+          <w:lang w:val="de-DE"/>
+        </w:rPr>
+        <w:t xml:space="preserve"> </w:t>
+      </w:r>
+      <w:proofErr w:type="spellStart"/>
+      <w:r>
+        <w:rPr>
+          <w:lang w:val="de-DE"/>
+        </w:rPr>
+        <w:t>the</w:t>
+      </w:r>
+      <w:proofErr w:type="spellEnd"/>
+      <w:r>
+        <w:rPr>
+          <w:lang w:val="de-DE"/>
+        </w:rPr>
+        <w:t xml:space="preserve"> Great </w:t>
+      </w:r>
+      <w:proofErr w:type="spellStart"/>
+      <w:r>
+        <w:rPr>
+          <w:lang w:val="de-DE"/>
+        </w:rPr>
+        <w:t>Recession</w:t>
+      </w:r>
+      <w:proofErr w:type="spellEnd"/>
+      <w:r>
+        <w:rPr>
+          <w:lang w:val="de-DE"/>
+        </w:rPr>
+        <w:t xml:space="preserve">, 2007–2015.” </w:t>
       </w:r>
       <w:r>
         <w:rPr>
@@ -5941,13 +7863,59 @@
           <w:iCs/>
           <w:lang w:val="de-DE"/>
         </w:rPr>
-        <w:t>European Sociological Review</w:t>
-      </w:r>
-      <w:r>
-        <w:rPr>
-          <w:lang w:val="de-DE"/>
-        </w:rPr>
-        <w:t xml:space="preserve"> 35, no. 5 (October 1, 2019): 637–50. </w:t>
+        <w:t xml:space="preserve">European </w:t>
+      </w:r>
+      <w:proofErr w:type="spellStart"/>
+      <w:r>
+        <w:rPr>
+          <w:i/>
+          <w:iCs/>
+          <w:lang w:val="de-DE"/>
+        </w:rPr>
+        <w:t>Sociological</w:t>
+      </w:r>
+      <w:proofErr w:type="spellEnd"/>
+      <w:r>
+        <w:rPr>
+          <w:i/>
+          <w:iCs/>
+          <w:lang w:val="de-DE"/>
+        </w:rPr>
+        <w:t xml:space="preserve"> Review</w:t>
+      </w:r>
+      <w:r>
+        <w:rPr>
+          <w:lang w:val="de-DE"/>
+        </w:rPr>
+        <w:t xml:space="preserve"> 35, </w:t>
+      </w:r>
+      <w:proofErr w:type="spellStart"/>
+      <w:r>
+        <w:rPr>
+          <w:lang w:val="de-DE"/>
+        </w:rPr>
+        <w:t>no</w:t>
+      </w:r>
+      <w:proofErr w:type="spellEnd"/>
+      <w:r>
+        <w:rPr>
+          <w:lang w:val="de-DE"/>
+        </w:rPr>
+        <w:t>. 5 (</w:t>
+      </w:r>
+      <w:proofErr w:type="spellStart"/>
+      <w:r>
+        <w:rPr>
+          <w:lang w:val="de-DE"/>
+        </w:rPr>
+        <w:t>October</w:t>
+      </w:r>
+      <w:proofErr w:type="spellEnd"/>
+      <w:r>
+        <w:rPr>
+          <w:lang w:val="de-DE"/>
+        </w:rPr>
+        <w:t xml:space="preserve"> 1, 2019): 637–50. </w:t>
       </w:r>
       <w:hyperlink r:id="rId38" w:history="1">
         <w:r>
@@ -5982,15 +7950,95 @@
         <w:rPr>
           <w:lang w:val="de-DE"/>
         </w:rPr>
-        <w:t xml:space="preserve">Mewes, Jan, Malcolm Fairbrother, Giuseppe Nicola Giordano, Cary Wu, and Rima Wilkes. “Experiences Matter: A Longitudinal Study of Individual-Level Sources of Declining Social Trust in the United States.” </w:t>
-      </w:r>
+        <w:t>Mewes, Jan, Malcolm Fairbrother, Giuseppe Nicola Giordano, Cary Wu, and Rima Wilkes. “</w:t>
+      </w:r>
+      <w:proofErr w:type="spellStart"/>
+      <w:r>
+        <w:rPr>
+          <w:lang w:val="de-DE"/>
+        </w:rPr>
+        <w:t>Experiences</w:t>
+      </w:r>
+      <w:proofErr w:type="spellEnd"/>
+      <w:r>
+        <w:rPr>
+          <w:lang w:val="de-DE"/>
+        </w:rPr>
+        <w:t xml:space="preserve"> Matter: A Longitudinal Study of Individual-Level </w:t>
+      </w:r>
+      <w:proofErr w:type="spellStart"/>
+      <w:r>
+        <w:rPr>
+          <w:lang w:val="de-DE"/>
+        </w:rPr>
+        <w:t>Sources</w:t>
+      </w:r>
+      <w:proofErr w:type="spellEnd"/>
+      <w:r>
+        <w:rPr>
+          <w:lang w:val="de-DE"/>
+        </w:rPr>
+        <w:t xml:space="preserve"> of </w:t>
+      </w:r>
+      <w:proofErr w:type="spellStart"/>
+      <w:r>
+        <w:rPr>
+          <w:lang w:val="de-DE"/>
+        </w:rPr>
+        <w:t>Declining</w:t>
+      </w:r>
+      <w:proofErr w:type="spellEnd"/>
+      <w:r>
+        <w:rPr>
+          <w:lang w:val="de-DE"/>
+        </w:rPr>
+        <w:t xml:space="preserve"> </w:t>
+      </w:r>
+      <w:proofErr w:type="spellStart"/>
+      <w:r>
+        <w:rPr>
+          <w:lang w:val="de-DE"/>
+        </w:rPr>
+        <w:t>Social</w:t>
+      </w:r>
+      <w:proofErr w:type="spellEnd"/>
+      <w:r>
+        <w:rPr>
+          <w:lang w:val="de-DE"/>
+        </w:rPr>
+        <w:t xml:space="preserve"> Trust in </w:t>
+      </w:r>
+      <w:proofErr w:type="spellStart"/>
+      <w:r>
+        <w:rPr>
+          <w:lang w:val="de-DE"/>
+        </w:rPr>
+        <w:t>the</w:t>
+      </w:r>
+      <w:proofErr w:type="spellEnd"/>
+      <w:r>
+        <w:rPr>
+          <w:lang w:val="de-DE"/>
+        </w:rPr>
+        <w:t xml:space="preserve"> United States.” </w:t>
+      </w:r>
+      <w:proofErr w:type="spellStart"/>
       <w:r>
         <w:rPr>
           <w:i/>
           <w:iCs/>
           <w:lang w:val="de-DE"/>
         </w:rPr>
-        <w:t>Social Science Research</w:t>
+        <w:t>Social</w:t>
+      </w:r>
+      <w:proofErr w:type="spellEnd"/>
+      <w:r>
+        <w:rPr>
+          <w:i/>
+          <w:iCs/>
+          <w:lang w:val="de-DE"/>
+        </w:rPr>
+        <w:t xml:space="preserve"> Science Research</w:t>
       </w:r>
       <w:r>
         <w:rPr>
@@ -6164,7 +8212,21 @@
         <w:rPr>
           <w:lang w:val="de-DE"/>
         </w:rPr>
-        <w:t xml:space="preserve">Projektarbeit Hackathon </w:t>
+        <w:t xml:space="preserve">Projektarbeit </w:t>
+      </w:r>
+      <w:proofErr w:type="spellStart"/>
+      <w:r>
+        <w:rPr>
+          <w:lang w:val="de-DE"/>
+        </w:rPr>
+        <w:t>Hackathon</w:t>
+      </w:r>
+      <w:proofErr w:type="spellEnd"/>
+      <w:r>
+        <w:rPr>
+          <w:lang w:val="de-DE"/>
+        </w:rPr>
+        <w:t xml:space="preserve"> </w:t>
       </w:r>
     </w:p>
     <w:p>

</xml_diff>